<commit_message>
Update Expense Tracker Updates.docx
</commit_message>
<xml_diff>
--- a/resources/Expense Tracker Updates.docx
+++ b/resources/Expense Tracker Updates.docx
@@ -620,6 +620,576 @@
               <w:rPr>
                 <w:rFonts w:eastAsia="Times New Roman" w:cs="Times New Roman"/>
                 <w:color w:val="000000"/>
+                <w:highlight w:val="red"/>
+              </w:rPr>
+            </w:pPr>
+            <w:r>
+              <w:rPr>
+                <w:rFonts w:eastAsia="Times New Roman" w:cs="Times New Roman"/>
+                <w:color w:val="000000"/>
+                <w:highlight w:val="red"/>
+              </w:rPr>
+              <w:t>Limit expense per expense type and sub type</w:t>
+            </w:r>
+          </w:p>
+        </w:tc>
+      </w:tr>
+      <w:tr>
+        <w:trPr>
+          <w:trHeight w:val="300"/>
+        </w:trPr>
+        <w:tc>
+          <w:tcPr>
+            <w:tcW w:w="222" w:type="dxa"/>
+            <w:noWrap/>
+            <w:hideMark/>
+          </w:tcPr>
+          <w:p>
+            <w:pPr>
+              <w:rPr>
+                <w:rFonts w:eastAsia="Times New Roman" w:cs="Times New Roman"/>
+                <w:color w:val="000000"/>
+              </w:rPr>
+            </w:pPr>
+          </w:p>
+        </w:tc>
+        <w:tc>
+          <w:tcPr>
+            <w:tcW w:w="1041" w:type="dxa"/>
+            <w:noWrap/>
+            <w:hideMark/>
+          </w:tcPr>
+          <w:p>
+            <w:pPr>
+              <w:rPr>
+                <w:rFonts w:eastAsia="Times New Roman" w:cs="Times New Roman"/>
+                <w:color w:val="000000"/>
+              </w:rPr>
+            </w:pPr>
+            <w:r>
+              <w:rPr>
+                <w:rFonts w:eastAsia="Times New Roman" w:cs="Times New Roman"/>
+                <w:color w:val="000000"/>
+              </w:rPr>
+              <w:t>Expenses</w:t>
+            </w:r>
+          </w:p>
+        </w:tc>
+        <w:tc>
+          <w:tcPr>
+            <w:tcW w:w="7419" w:type="dxa"/>
+            <w:noWrap/>
+            <w:hideMark/>
+          </w:tcPr>
+          <w:p>
+            <w:pPr>
+              <w:rPr>
+                <w:rFonts w:eastAsia="Times New Roman" w:cs="Times New Roman"/>
+                <w:color w:val="000000"/>
+              </w:rPr>
+            </w:pPr>
+          </w:p>
+        </w:tc>
+      </w:tr>
+      <w:tr>
+        <w:trPr>
+          <w:trHeight w:val="300"/>
+        </w:trPr>
+        <w:tc>
+          <w:tcPr>
+            <w:tcW w:w="222" w:type="dxa"/>
+            <w:noWrap/>
+            <w:hideMark/>
+          </w:tcPr>
+          <w:p>
+            <w:pPr>
+              <w:rPr>
+                <w:rFonts w:eastAsia="Times New Roman" w:cs="Times New Roman"/>
+              </w:rPr>
+            </w:pPr>
+          </w:p>
+        </w:tc>
+        <w:tc>
+          <w:tcPr>
+            <w:tcW w:w="1041" w:type="dxa"/>
+            <w:noWrap/>
+            <w:hideMark/>
+          </w:tcPr>
+          <w:p>
+            <w:pPr>
+              <w:rPr>
+                <w:rFonts w:eastAsia="Times New Roman" w:cs="Times New Roman"/>
+              </w:rPr>
+            </w:pPr>
+          </w:p>
+        </w:tc>
+        <w:tc>
+          <w:tcPr>
+            <w:tcW w:w="7419" w:type="dxa"/>
+            <w:noWrap/>
+            <w:hideMark/>
+          </w:tcPr>
+          <w:p>
+            <w:pPr>
+              <w:rPr>
+                <w:rFonts w:eastAsia="Times New Roman" w:cs="Times New Roman"/>
+                <w:color w:val="000000"/>
+                <w:highlight w:val="red"/>
+              </w:rPr>
+            </w:pPr>
+            <w:r>
+              <w:rPr>
+                <w:rFonts w:eastAsia="Times New Roman" w:cs="Times New Roman"/>
+                <w:color w:val="000000"/>
+                <w:highlight w:val="red"/>
+              </w:rPr>
+              <w:t>Deadline of encoding</w:t>
+            </w:r>
+          </w:p>
+        </w:tc>
+      </w:tr>
+      <w:tr>
+        <w:trPr>
+          <w:trHeight w:val="300"/>
+        </w:trPr>
+        <w:tc>
+          <w:tcPr>
+            <w:tcW w:w="222" w:type="dxa"/>
+            <w:noWrap/>
+            <w:hideMark/>
+          </w:tcPr>
+          <w:p>
+            <w:pPr>
+              <w:rPr>
+                <w:rFonts w:eastAsia="Times New Roman" w:cs="Times New Roman"/>
+                <w:color w:val="000000"/>
+              </w:rPr>
+            </w:pPr>
+          </w:p>
+        </w:tc>
+        <w:tc>
+          <w:tcPr>
+            <w:tcW w:w="1041" w:type="dxa"/>
+            <w:noWrap/>
+            <w:hideMark/>
+          </w:tcPr>
+          <w:p>
+            <w:pPr>
+              <w:rPr>
+                <w:rFonts w:eastAsia="Times New Roman" w:cs="Times New Roman"/>
+              </w:rPr>
+            </w:pPr>
+          </w:p>
+        </w:tc>
+        <w:tc>
+          <w:tcPr>
+            <w:tcW w:w="7419" w:type="dxa"/>
+            <w:noWrap/>
+            <w:hideMark/>
+          </w:tcPr>
+          <w:p>
+            <w:pPr>
+              <w:rPr>
+                <w:rFonts w:eastAsia="Times New Roman" w:cs="Times New Roman"/>
+                <w:strike/>
+                <w:color w:val="000000"/>
+                <w:highlight w:val="green"/>
+              </w:rPr>
+            </w:pPr>
+            <w:r>
+              <w:rPr>
+                <w:rFonts w:eastAsia="Times New Roman" w:cs="Times New Roman"/>
+                <w:strike/>
+                <w:color w:val="000000"/>
+                <w:highlight w:val="green"/>
+              </w:rPr>
+              <w:t>Record advance payment, revolving fund, and reimbursable amount</w:t>
+            </w:r>
+          </w:p>
+        </w:tc>
+      </w:tr>
+      <w:tr>
+        <w:trPr>
+          <w:trHeight w:val="300"/>
+        </w:trPr>
+        <w:tc>
+          <w:tcPr>
+            <w:tcW w:w="222" w:type="dxa"/>
+            <w:noWrap/>
+            <w:hideMark/>
+          </w:tcPr>
+          <w:p>
+            <w:pPr>
+              <w:rPr>
+                <w:rFonts w:eastAsia="Times New Roman" w:cs="Times New Roman"/>
+                <w:color w:val="000000"/>
+              </w:rPr>
+            </w:pPr>
+          </w:p>
+        </w:tc>
+        <w:tc>
+          <w:tcPr>
+            <w:tcW w:w="1041" w:type="dxa"/>
+            <w:noWrap/>
+            <w:hideMark/>
+          </w:tcPr>
+          <w:p>
+            <w:pPr>
+              <w:rPr>
+                <w:rFonts w:eastAsia="Times New Roman" w:cs="Times New Roman"/>
+              </w:rPr>
+            </w:pPr>
+          </w:p>
+        </w:tc>
+        <w:tc>
+          <w:tcPr>
+            <w:tcW w:w="7419" w:type="dxa"/>
+            <w:noWrap/>
+            <w:hideMark/>
+          </w:tcPr>
+          <w:p>
+            <w:pPr>
+              <w:rPr>
+                <w:rFonts w:eastAsia="Times New Roman" w:cs="Times New Roman"/>
+                <w:strike/>
+                <w:color w:val="000000"/>
+                <w:highlight w:val="green"/>
+              </w:rPr>
+            </w:pPr>
+            <w:r>
+              <w:rPr>
+                <w:rFonts w:eastAsia="Times New Roman" w:cs="Times New Roman"/>
+                <w:strike/>
+                <w:color w:val="000000"/>
+                <w:highlight w:val="green"/>
+              </w:rPr>
+              <w:t>Update Statuses</w:t>
+            </w:r>
+          </w:p>
+          <w:p>
+            <w:pPr>
+              <w:rPr>
+                <w:rFonts w:eastAsia="Times New Roman" w:cs="Times New Roman"/>
+                <w:strike/>
+                <w:color w:val="000000"/>
+                <w:highlight w:val="green"/>
+              </w:rPr>
+            </w:pPr>
+            <w:r>
+              <w:rPr>
+                <w:rFonts w:eastAsia="Times New Roman" w:cs="Times New Roman"/>
+                <w:strike/>
+                <w:color w:val="000000"/>
+                <w:highlight w:val="green"/>
+              </w:rPr>
+              <w:t>Filter</w:t>
+            </w:r>
+            <w:r>
+              <w:rPr>
+                <w:rFonts w:eastAsia="Times New Roman" w:cs="Times New Roman"/>
+                <w:strike/>
+                <w:color w:val="000000"/>
+                <w:highlight w:val="green"/>
+              </w:rPr>
+              <w:t xml:space="preserve"> expenses</w:t>
+            </w:r>
+            <w:r>
+              <w:rPr>
+                <w:rFonts w:eastAsia="Times New Roman" w:cs="Times New Roman"/>
+                <w:strike/>
+                <w:color w:val="000000"/>
+                <w:highlight w:val="green"/>
+              </w:rPr>
+              <w:t xml:space="preserve"> by status</w:t>
+            </w:r>
+          </w:p>
+        </w:tc>
+      </w:tr>
+      <w:tr>
+        <w:trPr>
+          <w:trHeight w:val="300"/>
+        </w:trPr>
+        <w:tc>
+          <w:tcPr>
+            <w:tcW w:w="222" w:type="dxa"/>
+            <w:noWrap/>
+            <w:hideMark/>
+          </w:tcPr>
+          <w:p>
+            <w:pPr>
+              <w:rPr>
+                <w:rFonts w:eastAsia="Times New Roman" w:cs="Times New Roman"/>
+                <w:color w:val="000000"/>
+              </w:rPr>
+            </w:pPr>
+          </w:p>
+        </w:tc>
+        <w:tc>
+          <w:tcPr>
+            <w:tcW w:w="1041" w:type="dxa"/>
+            <w:noWrap/>
+            <w:hideMark/>
+          </w:tcPr>
+          <w:p>
+            <w:pPr>
+              <w:rPr>
+                <w:rFonts w:eastAsia="Times New Roman" w:cs="Times New Roman"/>
+              </w:rPr>
+            </w:pPr>
+          </w:p>
+        </w:tc>
+        <w:tc>
+          <w:tcPr>
+            <w:tcW w:w="7419" w:type="dxa"/>
+            <w:noWrap/>
+            <w:hideMark/>
+          </w:tcPr>
+          <w:p>
+            <w:pPr>
+              <w:rPr>
+                <w:rFonts w:eastAsia="Times New Roman" w:cs="Times New Roman"/>
+                <w:color w:val="000000"/>
+                <w:highlight w:val="red"/>
+              </w:rPr>
+            </w:pPr>
+            <w:r>
+              <w:rPr>
+                <w:rFonts w:eastAsia="Times New Roman" w:cs="Times New Roman"/>
+                <w:color w:val="000000"/>
+                <w:highlight w:val="red"/>
+              </w:rPr>
+              <w:t>Label for late encoded</w:t>
+            </w:r>
+            <w:r>
+              <w:rPr>
+                <w:rFonts w:eastAsia="Times New Roman" w:cs="Times New Roman"/>
+                <w:color w:val="000000"/>
+                <w:highlight w:val="red"/>
+              </w:rPr>
+              <w:t xml:space="preserve"> expenses</w:t>
+            </w:r>
+          </w:p>
+        </w:tc>
+      </w:tr>
+      <w:tr>
+        <w:trPr>
+          <w:trHeight w:val="300"/>
+        </w:trPr>
+        <w:tc>
+          <w:tcPr>
+            <w:tcW w:w="222" w:type="dxa"/>
+            <w:noWrap/>
+            <w:hideMark/>
+          </w:tcPr>
+          <w:p>
+            <w:pPr>
+              <w:rPr>
+                <w:rFonts w:eastAsia="Times New Roman" w:cs="Times New Roman"/>
+                <w:color w:val="000000"/>
+              </w:rPr>
+            </w:pPr>
+          </w:p>
+        </w:tc>
+        <w:tc>
+          <w:tcPr>
+            <w:tcW w:w="1041" w:type="dxa"/>
+            <w:noWrap/>
+            <w:hideMark/>
+          </w:tcPr>
+          <w:p>
+            <w:pPr>
+              <w:rPr>
+                <w:rFonts w:eastAsia="Times New Roman" w:cs="Times New Roman"/>
+              </w:rPr>
+            </w:pPr>
+          </w:p>
+        </w:tc>
+        <w:tc>
+          <w:tcPr>
+            <w:tcW w:w="7419" w:type="dxa"/>
+            <w:noWrap/>
+            <w:hideMark/>
+          </w:tcPr>
+          <w:p>
+            <w:pPr>
+              <w:rPr>
+                <w:rFonts w:eastAsia="Times New Roman" w:cs="Times New Roman"/>
+                <w:strike/>
+                <w:color w:val="000000"/>
+                <w:highlight w:val="green"/>
+              </w:rPr>
+            </w:pPr>
+            <w:r>
+              <w:rPr>
+                <w:rFonts w:eastAsia="Times New Roman" w:cs="Times New Roman"/>
+                <w:strike/>
+                <w:color w:val="000000"/>
+                <w:highlight w:val="green"/>
+              </w:rPr>
+              <w:t>Itemizing expenses</w:t>
+            </w:r>
+          </w:p>
+        </w:tc>
+      </w:tr>
+      <w:tr>
+        <w:trPr>
+          <w:trHeight w:val="300"/>
+        </w:trPr>
+        <w:tc>
+          <w:tcPr>
+            <w:tcW w:w="222" w:type="dxa"/>
+            <w:noWrap/>
+            <w:hideMark/>
+          </w:tcPr>
+          <w:p>
+            <w:pPr>
+              <w:rPr>
+                <w:rFonts w:eastAsia="Times New Roman" w:cs="Times New Roman"/>
+                <w:color w:val="000000"/>
+              </w:rPr>
+            </w:pPr>
+          </w:p>
+        </w:tc>
+        <w:tc>
+          <w:tcPr>
+            <w:tcW w:w="1041" w:type="dxa"/>
+            <w:noWrap/>
+            <w:hideMark/>
+          </w:tcPr>
+          <w:p>
+            <w:pPr>
+              <w:rPr>
+                <w:rFonts w:eastAsia="Times New Roman" w:cs="Times New Roman"/>
+              </w:rPr>
+            </w:pPr>
+          </w:p>
+        </w:tc>
+        <w:tc>
+          <w:tcPr>
+            <w:tcW w:w="7419" w:type="dxa"/>
+            <w:noWrap/>
+            <w:hideMark/>
+          </w:tcPr>
+          <w:p>
+            <w:pPr>
+              <w:rPr>
+                <w:rFonts w:eastAsia="Times New Roman" w:cs="Times New Roman"/>
+                <w:color w:val="000000"/>
+                <w:highlight w:val="red"/>
+              </w:rPr>
+            </w:pPr>
+            <w:r>
+              <w:rPr>
+                <w:rFonts w:eastAsia="Times New Roman" w:cs="Times New Roman"/>
+                <w:color w:val="000000"/>
+                <w:highlight w:val="red"/>
+              </w:rPr>
+              <w:t>Permission to add expense beyond deadline</w:t>
+            </w:r>
+          </w:p>
+        </w:tc>
+      </w:tr>
+      <w:tr>
+        <w:trPr>
+          <w:trHeight w:val="300"/>
+        </w:trPr>
+        <w:tc>
+          <w:tcPr>
+            <w:tcW w:w="222" w:type="dxa"/>
+            <w:noWrap/>
+            <w:hideMark/>
+          </w:tcPr>
+          <w:p>
+            <w:pPr>
+              <w:rPr>
+                <w:rFonts w:eastAsia="Times New Roman" w:cs="Times New Roman"/>
+                <w:color w:val="000000"/>
+              </w:rPr>
+            </w:pPr>
+          </w:p>
+        </w:tc>
+        <w:tc>
+          <w:tcPr>
+            <w:tcW w:w="1041" w:type="dxa"/>
+            <w:noWrap/>
+            <w:hideMark/>
+          </w:tcPr>
+          <w:p>
+            <w:pPr>
+              <w:rPr>
+                <w:rFonts w:eastAsia="Times New Roman" w:cs="Times New Roman"/>
+              </w:rPr>
+            </w:pPr>
+          </w:p>
+        </w:tc>
+        <w:tc>
+          <w:tcPr>
+            <w:tcW w:w="7419" w:type="dxa"/>
+            <w:noWrap/>
+            <w:hideMark/>
+          </w:tcPr>
+          <w:p>
+            <w:pPr>
+              <w:rPr>
+                <w:rFonts w:eastAsia="Times New Roman" w:cs="Times New Roman"/>
+                <w:strike/>
+                <w:color w:val="000000"/>
+                <w:highlight w:val="green"/>
+              </w:rPr>
+            </w:pPr>
+            <w:r>
+              <w:rPr>
+                <w:rFonts w:eastAsia="Times New Roman" w:cs="Times New Roman"/>
+                <w:strike/>
+                <w:color w:val="000000"/>
+                <w:highlight w:val="green"/>
+              </w:rPr>
+              <w:t>Add Sub Types</w:t>
+            </w:r>
+          </w:p>
+        </w:tc>
+      </w:tr>
+      <w:tr>
+        <w:trPr>
+          <w:trHeight w:val="300"/>
+        </w:trPr>
+        <w:tc>
+          <w:tcPr>
+            <w:tcW w:w="222" w:type="dxa"/>
+            <w:noWrap/>
+          </w:tcPr>
+          <w:p>
+            <w:pPr>
+              <w:rPr>
+                <w:rFonts w:eastAsia="Times New Roman" w:cs="Times New Roman"/>
+                <w:color w:val="000000"/>
+              </w:rPr>
+            </w:pPr>
+          </w:p>
+        </w:tc>
+        <w:tc>
+          <w:tcPr>
+            <w:tcW w:w="1041" w:type="dxa"/>
+            <w:noWrap/>
+          </w:tcPr>
+          <w:p>
+            <w:pPr>
+              <w:rPr>
+                <w:rFonts w:eastAsia="Times New Roman" w:cs="Times New Roman"/>
+              </w:rPr>
+            </w:pPr>
+          </w:p>
+        </w:tc>
+        <w:tc>
+          <w:tcPr>
+            <w:tcW w:w="7419" w:type="dxa"/>
+            <w:noWrap/>
+          </w:tcPr>
+          <w:p>
+            <w:pPr>
+              <w:rPr>
+                <w:rFonts w:eastAsia="Times New Roman" w:cs="Times New Roman"/>
+                <w:color w:val="000000"/>
                 <w:highlight w:val="yellow"/>
               </w:rPr>
             </w:pPr>
@@ -629,6 +1199,179 @@
                 <w:color w:val="000000"/>
                 <w:highlight w:val="yellow"/>
               </w:rPr>
+              <w:t>Add JSON Notes</w:t>
+            </w:r>
+            <w:r>
+              <w:rPr>
+                <w:rFonts w:eastAsia="Times New Roman" w:cs="Times New Roman"/>
+                <w:color w:val="000000"/>
+                <w:highlight w:val="yellow"/>
+              </w:rPr>
+              <w:t>/Comments</w:t>
+            </w:r>
+          </w:p>
+        </w:tc>
+      </w:tr>
+      <w:tr>
+        <w:trPr>
+          <w:trHeight w:val="300"/>
+        </w:trPr>
+        <w:tc>
+          <w:tcPr>
+            <w:tcW w:w="222" w:type="dxa"/>
+            <w:noWrap/>
+          </w:tcPr>
+          <w:p>
+            <w:pPr>
+              <w:rPr>
+                <w:rFonts w:eastAsia="Times New Roman" w:cs="Times New Roman"/>
+                <w:color w:val="000000"/>
+              </w:rPr>
+            </w:pPr>
+          </w:p>
+        </w:tc>
+        <w:tc>
+          <w:tcPr>
+            <w:tcW w:w="1041" w:type="dxa"/>
+            <w:noWrap/>
+          </w:tcPr>
+          <w:p>
+            <w:pPr>
+              <w:rPr>
+                <w:rFonts w:eastAsia="Times New Roman" w:cs="Times New Roman"/>
+              </w:rPr>
+            </w:pPr>
+          </w:p>
+        </w:tc>
+        <w:tc>
+          <w:tcPr>
+            <w:tcW w:w="7419" w:type="dxa"/>
+            <w:noWrap/>
+          </w:tcPr>
+          <w:p>
+            <w:pPr>
+              <w:rPr>
+                <w:rFonts w:eastAsia="Times New Roman" w:cs="Times New Roman"/>
+                <w:color w:val="000000"/>
+                <w:highlight w:val="yellow"/>
+              </w:rPr>
+            </w:pPr>
+            <w:r>
+              <w:rPr>
+                <w:rFonts w:eastAsia="Times New Roman" w:cs="Times New Roman"/>
+                <w:color w:val="000000"/>
+                <w:highlight w:val="yellow"/>
+              </w:rPr>
+              <w:t>Add Bulk Expenses</w:t>
+            </w:r>
+          </w:p>
+        </w:tc>
+      </w:tr>
+      <w:tr>
+        <w:trPr>
+          <w:trHeight w:val="300"/>
+        </w:trPr>
+        <w:tc>
+          <w:tcPr>
+            <w:tcW w:w="222" w:type="dxa"/>
+            <w:noWrap/>
+          </w:tcPr>
+          <w:p>
+            <w:pPr>
+              <w:rPr>
+                <w:rFonts w:eastAsia="Times New Roman" w:cs="Times New Roman"/>
+                <w:color w:val="000000"/>
+              </w:rPr>
+            </w:pPr>
+          </w:p>
+        </w:tc>
+        <w:tc>
+          <w:tcPr>
+            <w:tcW w:w="1041" w:type="dxa"/>
+            <w:noWrap/>
+          </w:tcPr>
+          <w:p>
+            <w:pPr>
+              <w:rPr>
+                <w:rFonts w:eastAsia="Times New Roman" w:cs="Times New Roman"/>
+              </w:rPr>
+            </w:pPr>
+          </w:p>
+        </w:tc>
+        <w:tc>
+          <w:tcPr>
+            <w:tcW w:w="7419" w:type="dxa"/>
+            <w:noWrap/>
+          </w:tcPr>
+          <w:p>
+            <w:pPr>
+              <w:rPr>
+                <w:rFonts w:eastAsia="Times New Roman" w:cs="Times New Roman"/>
+                <w:color w:val="000000"/>
+                <w:highlight w:val="yellow"/>
+              </w:rPr>
+            </w:pPr>
+            <w:r>
+              <w:rPr>
+                <w:rFonts w:eastAsia="Times New Roman" w:cs="Times New Roman"/>
+                <w:color w:val="000000"/>
+                <w:highlight w:val="yellow"/>
+              </w:rPr>
+              <w:t>Display History</w:t>
+            </w:r>
+          </w:p>
+        </w:tc>
+      </w:tr>
+      <w:tr>
+        <w:trPr>
+          <w:trHeight w:val="300"/>
+        </w:trPr>
+        <w:tc>
+          <w:tcPr>
+            <w:tcW w:w="222" w:type="dxa"/>
+            <w:noWrap/>
+          </w:tcPr>
+          <w:p>
+            <w:pPr>
+              <w:rPr>
+                <w:rFonts w:eastAsia="Times New Roman" w:cs="Times New Roman"/>
+                <w:color w:val="000000"/>
+              </w:rPr>
+            </w:pPr>
+          </w:p>
+        </w:tc>
+        <w:tc>
+          <w:tcPr>
+            <w:tcW w:w="1041" w:type="dxa"/>
+            <w:noWrap/>
+          </w:tcPr>
+          <w:p>
+            <w:pPr>
+              <w:rPr>
+                <w:rFonts w:eastAsia="Times New Roman" w:cs="Times New Roman"/>
+              </w:rPr>
+            </w:pPr>
+          </w:p>
+        </w:tc>
+        <w:tc>
+          <w:tcPr>
+            <w:tcW w:w="7419" w:type="dxa"/>
+            <w:noWrap/>
+          </w:tcPr>
+          <w:p>
+            <w:pPr>
+              <w:rPr>
+                <w:rFonts w:eastAsia="Times New Roman" w:cs="Times New Roman"/>
+                <w:color w:val="000000"/>
+                <w:highlight w:val="red"/>
+              </w:rPr>
+            </w:pPr>
+            <w:r>
+              <w:rPr>
+                <w:rFonts w:eastAsia="Times New Roman" w:cs="Times New Roman"/>
+                <w:color w:val="000000"/>
+                <w:highlight w:val="red"/>
+              </w:rPr>
               <w:t>Limit expense per expense type and sub type</w:t>
             </w:r>
           </w:p>
@@ -642,790 +1385,49 @@
           <w:tcPr>
             <w:tcW w:w="222" w:type="dxa"/>
             <w:noWrap/>
-            <w:hideMark/>
-          </w:tcPr>
-          <w:p>
-            <w:pPr>
-              <w:rPr>
-                <w:rFonts w:eastAsia="Times New Roman" w:cs="Times New Roman"/>
-                <w:color w:val="000000"/>
-              </w:rPr>
-            </w:pPr>
-          </w:p>
-        </w:tc>
-        <w:tc>
-          <w:tcPr>
-            <w:tcW w:w="1041" w:type="dxa"/>
-            <w:noWrap/>
-            <w:hideMark/>
-          </w:tcPr>
-          <w:p>
-            <w:pPr>
-              <w:rPr>
-                <w:rFonts w:eastAsia="Times New Roman" w:cs="Times New Roman"/>
-                <w:color w:val="000000"/>
-              </w:rPr>
-            </w:pPr>
-            <w:r>
-              <w:rPr>
-                <w:rFonts w:eastAsia="Times New Roman" w:cs="Times New Roman"/>
-                <w:color w:val="000000"/>
-              </w:rPr>
-              <w:t>Expenses</w:t>
-            </w:r>
-          </w:p>
-        </w:tc>
-        <w:tc>
-          <w:tcPr>
-            <w:tcW w:w="7419" w:type="dxa"/>
-            <w:noWrap/>
-            <w:hideMark/>
-          </w:tcPr>
-          <w:p>
-            <w:pPr>
-              <w:rPr>
-                <w:rFonts w:eastAsia="Times New Roman" w:cs="Times New Roman"/>
-                <w:color w:val="000000"/>
-              </w:rPr>
-            </w:pPr>
-          </w:p>
-        </w:tc>
-      </w:tr>
-      <w:tr>
-        <w:trPr>
-          <w:trHeight w:val="300"/>
-        </w:trPr>
-        <w:tc>
-          <w:tcPr>
-            <w:tcW w:w="222" w:type="dxa"/>
-            <w:noWrap/>
-            <w:hideMark/>
-          </w:tcPr>
-          <w:p>
-            <w:pPr>
-              <w:rPr>
-                <w:rFonts w:eastAsia="Times New Roman" w:cs="Times New Roman"/>
-              </w:rPr>
-            </w:pPr>
-          </w:p>
-        </w:tc>
-        <w:tc>
-          <w:tcPr>
-            <w:tcW w:w="1041" w:type="dxa"/>
-            <w:noWrap/>
-            <w:hideMark/>
-          </w:tcPr>
-          <w:p>
-            <w:pPr>
-              <w:rPr>
-                <w:rFonts w:eastAsia="Times New Roman" w:cs="Times New Roman"/>
-              </w:rPr>
-            </w:pPr>
-          </w:p>
-        </w:tc>
-        <w:tc>
-          <w:tcPr>
-            <w:tcW w:w="7419" w:type="dxa"/>
-            <w:noWrap/>
-            <w:hideMark/>
-          </w:tcPr>
-          <w:p>
-            <w:pPr>
-              <w:rPr>
-                <w:rFonts w:eastAsia="Times New Roman" w:cs="Times New Roman"/>
-                <w:color w:val="000000"/>
-                <w:highlight w:val="yellow"/>
-              </w:rPr>
-            </w:pPr>
-            <w:r>
-              <w:rPr>
-                <w:rFonts w:eastAsia="Times New Roman" w:cs="Times New Roman"/>
-                <w:color w:val="000000"/>
-                <w:highlight w:val="yellow"/>
-              </w:rPr>
-              <w:t>Deadline of encoding</w:t>
-            </w:r>
-          </w:p>
-        </w:tc>
-      </w:tr>
-      <w:tr>
-        <w:trPr>
-          <w:trHeight w:val="300"/>
-        </w:trPr>
-        <w:tc>
-          <w:tcPr>
-            <w:tcW w:w="222" w:type="dxa"/>
-            <w:noWrap/>
-            <w:hideMark/>
-          </w:tcPr>
-          <w:p>
-            <w:pPr>
-              <w:rPr>
-                <w:rFonts w:eastAsia="Times New Roman" w:cs="Times New Roman"/>
-                <w:color w:val="000000"/>
-              </w:rPr>
-            </w:pPr>
-          </w:p>
-        </w:tc>
-        <w:tc>
-          <w:tcPr>
-            <w:tcW w:w="1041" w:type="dxa"/>
-            <w:noWrap/>
-            <w:hideMark/>
-          </w:tcPr>
-          <w:p>
-            <w:pPr>
-              <w:rPr>
-                <w:rFonts w:eastAsia="Times New Roman" w:cs="Times New Roman"/>
-              </w:rPr>
-            </w:pPr>
-          </w:p>
-        </w:tc>
-        <w:tc>
-          <w:tcPr>
-            <w:tcW w:w="7419" w:type="dxa"/>
-            <w:noWrap/>
-            <w:hideMark/>
-          </w:tcPr>
-          <w:p>
-            <w:pPr>
-              <w:rPr>
-                <w:rFonts w:eastAsia="Times New Roman" w:cs="Times New Roman"/>
-                <w:strike/>
-                <w:color w:val="000000"/>
-                <w:highlight w:val="green"/>
-              </w:rPr>
-            </w:pPr>
-            <w:r>
-              <w:rPr>
-                <w:rFonts w:eastAsia="Times New Roman" w:cs="Times New Roman"/>
-                <w:strike/>
-                <w:color w:val="000000"/>
-                <w:highlight w:val="green"/>
-              </w:rPr>
-              <w:t>Record advance payment, revolving fund, and reimbursable amount</w:t>
-            </w:r>
-          </w:p>
-        </w:tc>
-      </w:tr>
-      <w:tr>
-        <w:trPr>
-          <w:trHeight w:val="300"/>
-        </w:trPr>
-        <w:tc>
-          <w:tcPr>
-            <w:tcW w:w="222" w:type="dxa"/>
-            <w:noWrap/>
-            <w:hideMark/>
-          </w:tcPr>
-          <w:p>
-            <w:pPr>
-              <w:rPr>
-                <w:rFonts w:eastAsia="Times New Roman" w:cs="Times New Roman"/>
-                <w:color w:val="000000"/>
-              </w:rPr>
-            </w:pPr>
-          </w:p>
-        </w:tc>
-        <w:tc>
-          <w:tcPr>
-            <w:tcW w:w="1041" w:type="dxa"/>
-            <w:noWrap/>
-            <w:hideMark/>
-          </w:tcPr>
-          <w:p>
-            <w:pPr>
-              <w:rPr>
-                <w:rFonts w:eastAsia="Times New Roman" w:cs="Times New Roman"/>
-              </w:rPr>
-            </w:pPr>
-          </w:p>
-        </w:tc>
-        <w:tc>
-          <w:tcPr>
-            <w:tcW w:w="7419" w:type="dxa"/>
-            <w:noWrap/>
-            <w:hideMark/>
-          </w:tcPr>
-          <w:p>
-            <w:pPr>
-              <w:rPr>
-                <w:rFonts w:eastAsia="Times New Roman" w:cs="Times New Roman"/>
-                <w:strike/>
-                <w:color w:val="000000"/>
-                <w:highlight w:val="green"/>
-              </w:rPr>
-            </w:pPr>
-            <w:r>
-              <w:rPr>
-                <w:rFonts w:eastAsia="Times New Roman" w:cs="Times New Roman"/>
-                <w:strike/>
-                <w:color w:val="000000"/>
-                <w:highlight w:val="green"/>
-              </w:rPr>
-              <w:t>Update Statuses</w:t>
-            </w:r>
-          </w:p>
-          <w:p>
-            <w:pPr>
-              <w:rPr>
-                <w:rFonts w:eastAsia="Times New Roman" w:cs="Times New Roman"/>
-                <w:strike/>
-                <w:color w:val="000000"/>
-                <w:highlight w:val="green"/>
-              </w:rPr>
-            </w:pPr>
-            <w:r>
-              <w:rPr>
-                <w:rFonts w:eastAsia="Times New Roman" w:cs="Times New Roman"/>
-                <w:strike/>
-                <w:color w:val="000000"/>
-                <w:highlight w:val="green"/>
-              </w:rPr>
-              <w:t>Filter</w:t>
-            </w:r>
-            <w:r>
-              <w:rPr>
-                <w:rFonts w:eastAsia="Times New Roman" w:cs="Times New Roman"/>
-                <w:strike/>
-                <w:color w:val="000000"/>
-                <w:highlight w:val="green"/>
-              </w:rPr>
-              <w:t xml:space="preserve"> expenses</w:t>
-            </w:r>
-            <w:r>
-              <w:rPr>
-                <w:rFonts w:eastAsia="Times New Roman" w:cs="Times New Roman"/>
-                <w:strike/>
-                <w:color w:val="000000"/>
-                <w:highlight w:val="green"/>
-              </w:rPr>
-              <w:t xml:space="preserve"> by status</w:t>
-            </w:r>
-          </w:p>
-        </w:tc>
-      </w:tr>
-      <w:tr>
-        <w:trPr>
-          <w:trHeight w:val="300"/>
-        </w:trPr>
-        <w:tc>
-          <w:tcPr>
-            <w:tcW w:w="222" w:type="dxa"/>
-            <w:noWrap/>
-            <w:hideMark/>
-          </w:tcPr>
-          <w:p>
-            <w:pPr>
-              <w:rPr>
-                <w:rFonts w:eastAsia="Times New Roman" w:cs="Times New Roman"/>
-                <w:color w:val="000000"/>
-              </w:rPr>
-            </w:pPr>
-          </w:p>
-        </w:tc>
-        <w:tc>
-          <w:tcPr>
-            <w:tcW w:w="1041" w:type="dxa"/>
-            <w:noWrap/>
-            <w:hideMark/>
-          </w:tcPr>
-          <w:p>
-            <w:pPr>
-              <w:rPr>
-                <w:rFonts w:eastAsia="Times New Roman" w:cs="Times New Roman"/>
-              </w:rPr>
-            </w:pPr>
-          </w:p>
-        </w:tc>
-        <w:tc>
-          <w:tcPr>
-            <w:tcW w:w="7419" w:type="dxa"/>
-            <w:noWrap/>
-            <w:hideMark/>
-          </w:tcPr>
-          <w:p>
-            <w:pPr>
-              <w:rPr>
-                <w:rFonts w:eastAsia="Times New Roman" w:cs="Times New Roman"/>
-                <w:color w:val="000000"/>
-                <w:highlight w:val="yellow"/>
-              </w:rPr>
-            </w:pPr>
-            <w:r>
-              <w:rPr>
-                <w:rFonts w:eastAsia="Times New Roman" w:cs="Times New Roman"/>
-                <w:color w:val="000000"/>
-                <w:highlight w:val="yellow"/>
-              </w:rPr>
-              <w:t>Label for late encoded</w:t>
-            </w:r>
-            <w:r>
-              <w:rPr>
-                <w:rFonts w:eastAsia="Times New Roman" w:cs="Times New Roman"/>
-                <w:color w:val="000000"/>
-                <w:highlight w:val="yellow"/>
-              </w:rPr>
-              <w:t xml:space="preserve"> expenses</w:t>
-            </w:r>
-          </w:p>
-        </w:tc>
-      </w:tr>
-      <w:tr>
-        <w:trPr>
-          <w:trHeight w:val="300"/>
-        </w:trPr>
-        <w:tc>
-          <w:tcPr>
-            <w:tcW w:w="222" w:type="dxa"/>
-            <w:noWrap/>
-            <w:hideMark/>
-          </w:tcPr>
-          <w:p>
-            <w:pPr>
-              <w:rPr>
-                <w:rFonts w:eastAsia="Times New Roman" w:cs="Times New Roman"/>
-                <w:color w:val="000000"/>
-              </w:rPr>
-            </w:pPr>
-          </w:p>
-        </w:tc>
-        <w:tc>
-          <w:tcPr>
-            <w:tcW w:w="1041" w:type="dxa"/>
-            <w:noWrap/>
-            <w:hideMark/>
-          </w:tcPr>
-          <w:p>
-            <w:pPr>
-              <w:rPr>
-                <w:rFonts w:eastAsia="Times New Roman" w:cs="Times New Roman"/>
-              </w:rPr>
-            </w:pPr>
-          </w:p>
-        </w:tc>
-        <w:tc>
-          <w:tcPr>
-            <w:tcW w:w="7419" w:type="dxa"/>
-            <w:noWrap/>
-            <w:hideMark/>
-          </w:tcPr>
-          <w:p>
-            <w:pPr>
-              <w:rPr>
-                <w:rFonts w:eastAsia="Times New Roman" w:cs="Times New Roman"/>
-                <w:strike/>
-                <w:color w:val="000000"/>
-                <w:highlight w:val="green"/>
-              </w:rPr>
-            </w:pPr>
-            <w:r>
-              <w:rPr>
-                <w:rFonts w:eastAsia="Times New Roman" w:cs="Times New Roman"/>
-                <w:strike/>
-                <w:color w:val="000000"/>
-                <w:highlight w:val="green"/>
-              </w:rPr>
-              <w:t>Itemizing expenses</w:t>
-            </w:r>
-          </w:p>
-        </w:tc>
-      </w:tr>
-      <w:tr>
-        <w:trPr>
-          <w:trHeight w:val="300"/>
-        </w:trPr>
-        <w:tc>
-          <w:tcPr>
-            <w:tcW w:w="222" w:type="dxa"/>
-            <w:noWrap/>
-            <w:hideMark/>
-          </w:tcPr>
-          <w:p>
-            <w:pPr>
-              <w:rPr>
-                <w:rFonts w:eastAsia="Times New Roman" w:cs="Times New Roman"/>
-                <w:color w:val="000000"/>
-              </w:rPr>
-            </w:pPr>
-          </w:p>
-        </w:tc>
-        <w:tc>
-          <w:tcPr>
-            <w:tcW w:w="1041" w:type="dxa"/>
-            <w:noWrap/>
-            <w:hideMark/>
-          </w:tcPr>
-          <w:p>
-            <w:pPr>
-              <w:rPr>
-                <w:rFonts w:eastAsia="Times New Roman" w:cs="Times New Roman"/>
-              </w:rPr>
-            </w:pPr>
-          </w:p>
-        </w:tc>
-        <w:tc>
-          <w:tcPr>
-            <w:tcW w:w="7419" w:type="dxa"/>
-            <w:noWrap/>
-            <w:hideMark/>
-          </w:tcPr>
-          <w:p>
-            <w:pPr>
-              <w:rPr>
-                <w:rFonts w:eastAsia="Times New Roman" w:cs="Times New Roman"/>
-                <w:color w:val="000000"/>
-                <w:highlight w:val="yellow"/>
-              </w:rPr>
-            </w:pPr>
-            <w:r>
-              <w:rPr>
-                <w:rFonts w:eastAsia="Times New Roman" w:cs="Times New Roman"/>
-                <w:color w:val="000000"/>
-                <w:highlight w:val="yellow"/>
-              </w:rPr>
-              <w:t>Permission to add expense beyond deadline</w:t>
-            </w:r>
-          </w:p>
-        </w:tc>
-      </w:tr>
-      <w:tr>
-        <w:trPr>
-          <w:trHeight w:val="300"/>
-        </w:trPr>
-        <w:tc>
-          <w:tcPr>
-            <w:tcW w:w="222" w:type="dxa"/>
-            <w:noWrap/>
-            <w:hideMark/>
-          </w:tcPr>
-          <w:p>
-            <w:pPr>
-              <w:rPr>
-                <w:rFonts w:eastAsia="Times New Roman" w:cs="Times New Roman"/>
-                <w:color w:val="000000"/>
-              </w:rPr>
-            </w:pPr>
-          </w:p>
-        </w:tc>
-        <w:tc>
-          <w:tcPr>
-            <w:tcW w:w="1041" w:type="dxa"/>
-            <w:noWrap/>
-            <w:hideMark/>
-          </w:tcPr>
-          <w:p>
-            <w:pPr>
-              <w:rPr>
-                <w:rFonts w:eastAsia="Times New Roman" w:cs="Times New Roman"/>
-              </w:rPr>
-            </w:pPr>
-          </w:p>
-        </w:tc>
-        <w:tc>
-          <w:tcPr>
-            <w:tcW w:w="7419" w:type="dxa"/>
-            <w:noWrap/>
-            <w:hideMark/>
-          </w:tcPr>
-          <w:p>
-            <w:pPr>
-              <w:rPr>
-                <w:rFonts w:eastAsia="Times New Roman" w:cs="Times New Roman"/>
-                <w:strike/>
-                <w:color w:val="000000"/>
-                <w:highlight w:val="green"/>
-              </w:rPr>
-            </w:pPr>
-            <w:r>
-              <w:rPr>
-                <w:rFonts w:eastAsia="Times New Roman" w:cs="Times New Roman"/>
-                <w:strike/>
-                <w:color w:val="000000"/>
-                <w:highlight w:val="green"/>
-              </w:rPr>
-              <w:t>Add Sub Types</w:t>
-            </w:r>
-          </w:p>
-        </w:tc>
-      </w:tr>
-      <w:tr>
-        <w:trPr>
-          <w:trHeight w:val="300"/>
-        </w:trPr>
-        <w:tc>
-          <w:tcPr>
-            <w:tcW w:w="222" w:type="dxa"/>
-            <w:noWrap/>
-          </w:tcPr>
-          <w:p>
-            <w:pPr>
-              <w:rPr>
-                <w:rFonts w:eastAsia="Times New Roman" w:cs="Times New Roman"/>
-                <w:color w:val="000000"/>
-              </w:rPr>
-            </w:pPr>
-          </w:p>
-        </w:tc>
-        <w:tc>
-          <w:tcPr>
-            <w:tcW w:w="1041" w:type="dxa"/>
-            <w:noWrap/>
-          </w:tcPr>
-          <w:p>
-            <w:pPr>
-              <w:rPr>
-                <w:rFonts w:eastAsia="Times New Roman" w:cs="Times New Roman"/>
-              </w:rPr>
-            </w:pPr>
-          </w:p>
-        </w:tc>
-        <w:tc>
-          <w:tcPr>
-            <w:tcW w:w="7419" w:type="dxa"/>
-            <w:noWrap/>
-          </w:tcPr>
-          <w:p>
-            <w:pPr>
-              <w:rPr>
-                <w:rFonts w:eastAsia="Times New Roman" w:cs="Times New Roman"/>
-                <w:color w:val="000000"/>
-                <w:highlight w:val="yellow"/>
-              </w:rPr>
-            </w:pPr>
-            <w:r>
-              <w:rPr>
-                <w:rFonts w:eastAsia="Times New Roman" w:cs="Times New Roman"/>
-                <w:color w:val="000000"/>
-                <w:highlight w:val="yellow"/>
-              </w:rPr>
-              <w:t>Add JSON Notes</w:t>
-            </w:r>
-            <w:r>
-              <w:rPr>
-                <w:rFonts w:eastAsia="Times New Roman" w:cs="Times New Roman"/>
-                <w:color w:val="000000"/>
-                <w:highlight w:val="yellow"/>
-              </w:rPr>
-              <w:t>/Comments</w:t>
-            </w:r>
-          </w:p>
-        </w:tc>
-      </w:tr>
-      <w:tr>
-        <w:trPr>
-          <w:trHeight w:val="300"/>
-        </w:trPr>
-        <w:tc>
-          <w:tcPr>
-            <w:tcW w:w="222" w:type="dxa"/>
-            <w:noWrap/>
-          </w:tcPr>
-          <w:p>
-            <w:pPr>
-              <w:rPr>
-                <w:rFonts w:eastAsia="Times New Roman" w:cs="Times New Roman"/>
-                <w:color w:val="000000"/>
-              </w:rPr>
-            </w:pPr>
-          </w:p>
-        </w:tc>
-        <w:tc>
-          <w:tcPr>
-            <w:tcW w:w="1041" w:type="dxa"/>
-            <w:noWrap/>
-          </w:tcPr>
-          <w:p>
-            <w:pPr>
-              <w:rPr>
-                <w:rFonts w:eastAsia="Times New Roman" w:cs="Times New Roman"/>
-              </w:rPr>
-            </w:pPr>
-          </w:p>
-        </w:tc>
-        <w:tc>
-          <w:tcPr>
-            <w:tcW w:w="7419" w:type="dxa"/>
-            <w:noWrap/>
-          </w:tcPr>
-          <w:p>
-            <w:pPr>
-              <w:rPr>
-                <w:rFonts w:eastAsia="Times New Roman" w:cs="Times New Roman"/>
-                <w:color w:val="000000"/>
-                <w:highlight w:val="yellow"/>
-              </w:rPr>
-            </w:pPr>
-            <w:r>
-              <w:rPr>
-                <w:rFonts w:eastAsia="Times New Roman" w:cs="Times New Roman"/>
-                <w:color w:val="000000"/>
-                <w:highlight w:val="yellow"/>
-              </w:rPr>
-              <w:t>Add Bulk Expenses</w:t>
-            </w:r>
-          </w:p>
-        </w:tc>
-      </w:tr>
-      <w:tr>
-        <w:trPr>
-          <w:trHeight w:val="300"/>
-        </w:trPr>
-        <w:tc>
-          <w:tcPr>
-            <w:tcW w:w="222" w:type="dxa"/>
-            <w:noWrap/>
-          </w:tcPr>
-          <w:p>
-            <w:pPr>
-              <w:rPr>
-                <w:rFonts w:eastAsia="Times New Roman" w:cs="Times New Roman"/>
-                <w:color w:val="000000"/>
-              </w:rPr>
-            </w:pPr>
-          </w:p>
-        </w:tc>
-        <w:tc>
-          <w:tcPr>
-            <w:tcW w:w="1041" w:type="dxa"/>
-            <w:noWrap/>
-          </w:tcPr>
-          <w:p>
-            <w:pPr>
-              <w:rPr>
-                <w:rFonts w:eastAsia="Times New Roman" w:cs="Times New Roman"/>
-              </w:rPr>
-            </w:pPr>
-          </w:p>
-        </w:tc>
-        <w:tc>
-          <w:tcPr>
-            <w:tcW w:w="7419" w:type="dxa"/>
-            <w:noWrap/>
-          </w:tcPr>
-          <w:p>
-            <w:pPr>
-              <w:rPr>
-                <w:rFonts w:eastAsia="Times New Roman" w:cs="Times New Roman"/>
-                <w:color w:val="000000"/>
-                <w:highlight w:val="yellow"/>
-              </w:rPr>
-            </w:pPr>
-            <w:r>
-              <w:rPr>
-                <w:rFonts w:eastAsia="Times New Roman" w:cs="Times New Roman"/>
-                <w:color w:val="000000"/>
-                <w:highlight w:val="yellow"/>
-              </w:rPr>
-              <w:t>Display History</w:t>
-            </w:r>
-          </w:p>
-        </w:tc>
-      </w:tr>
-      <w:tr>
-        <w:trPr>
-          <w:trHeight w:val="300"/>
-        </w:trPr>
-        <w:tc>
-          <w:tcPr>
-            <w:tcW w:w="222" w:type="dxa"/>
-            <w:noWrap/>
-          </w:tcPr>
-          <w:p>
-            <w:pPr>
-              <w:rPr>
-                <w:rFonts w:eastAsia="Times New Roman" w:cs="Times New Roman"/>
-                <w:color w:val="000000"/>
-              </w:rPr>
-            </w:pPr>
-          </w:p>
-        </w:tc>
-        <w:tc>
-          <w:tcPr>
-            <w:tcW w:w="1041" w:type="dxa"/>
-            <w:noWrap/>
-          </w:tcPr>
-          <w:p>
-            <w:pPr>
-              <w:rPr>
-                <w:rFonts w:eastAsia="Times New Roman" w:cs="Times New Roman"/>
-              </w:rPr>
-            </w:pPr>
-          </w:p>
-        </w:tc>
-        <w:tc>
-          <w:tcPr>
-            <w:tcW w:w="7419" w:type="dxa"/>
-            <w:noWrap/>
-          </w:tcPr>
-          <w:p>
-            <w:pPr>
-              <w:rPr>
-                <w:rFonts w:eastAsia="Times New Roman" w:cs="Times New Roman"/>
-                <w:color w:val="000000"/>
-                <w:highlight w:val="yellow"/>
-              </w:rPr>
-            </w:pPr>
-            <w:r>
-              <w:rPr>
-                <w:rFonts w:eastAsia="Times New Roman" w:cs="Times New Roman"/>
-                <w:color w:val="000000"/>
-                <w:highlight w:val="yellow"/>
-              </w:rPr>
-              <w:t>Limit expense per expense type and sub type</w:t>
-            </w:r>
-          </w:p>
-        </w:tc>
-      </w:tr>
-      <w:tr>
-        <w:trPr>
-          <w:trHeight w:val="300"/>
-        </w:trPr>
-        <w:tc>
-          <w:tcPr>
-            <w:tcW w:w="222" w:type="dxa"/>
-            <w:noWrap/>
-          </w:tcPr>
-          <w:p>
-            <w:pPr>
-              <w:rPr>
-                <w:rFonts w:eastAsia="Times New Roman" w:cs="Times New Roman"/>
-                <w:color w:val="000000"/>
-              </w:rPr>
-            </w:pPr>
-          </w:p>
-        </w:tc>
-        <w:tc>
-          <w:tcPr>
-            <w:tcW w:w="1041" w:type="dxa"/>
-            <w:noWrap/>
-          </w:tcPr>
-          <w:p>
-            <w:pPr>
-              <w:rPr>
-                <w:rFonts w:eastAsia="Times New Roman" w:cs="Times New Roman"/>
-              </w:rPr>
-            </w:pPr>
-          </w:p>
-        </w:tc>
-        <w:tc>
-          <w:tcPr>
-            <w:tcW w:w="7419" w:type="dxa"/>
-            <w:noWrap/>
-          </w:tcPr>
-          <w:p>
-            <w:pPr>
-              <w:rPr>
-                <w:rFonts w:eastAsia="Times New Roman" w:cs="Times New Roman"/>
-                <w:color w:val="000000"/>
-                <w:highlight w:val="yellow"/>
-              </w:rPr>
-            </w:pPr>
-            <w:r>
-              <w:rPr>
-                <w:rFonts w:eastAsia="Times New Roman" w:cs="Times New Roman"/>
-                <w:color w:val="000000"/>
-                <w:highlight w:val="yellow"/>
+          </w:tcPr>
+          <w:p>
+            <w:pPr>
+              <w:rPr>
+                <w:rFonts w:eastAsia="Times New Roman" w:cs="Times New Roman"/>
+                <w:color w:val="000000"/>
+              </w:rPr>
+            </w:pPr>
+          </w:p>
+        </w:tc>
+        <w:tc>
+          <w:tcPr>
+            <w:tcW w:w="1041" w:type="dxa"/>
+            <w:noWrap/>
+          </w:tcPr>
+          <w:p>
+            <w:pPr>
+              <w:rPr>
+                <w:rFonts w:eastAsia="Times New Roman" w:cs="Times New Roman"/>
+              </w:rPr>
+            </w:pPr>
+          </w:p>
+        </w:tc>
+        <w:tc>
+          <w:tcPr>
+            <w:tcW w:w="7419" w:type="dxa"/>
+            <w:noWrap/>
+          </w:tcPr>
+          <w:p>
+            <w:pPr>
+              <w:rPr>
+                <w:rFonts w:eastAsia="Times New Roman" w:cs="Times New Roman"/>
+                <w:strike/>
+                <w:color w:val="000000"/>
+                <w:highlight w:val="green"/>
+              </w:rPr>
+            </w:pPr>
+            <w:r>
+              <w:rPr>
+                <w:rFonts w:eastAsia="Times New Roman" w:cs="Times New Roman"/>
+                <w:strike/>
+                <w:color w:val="000000"/>
+                <w:highlight w:val="green"/>
               </w:rPr>
               <w:t>Reimbursed Status if Payment has been received</w:t>
             </w:r>
@@ -1634,6 +1636,200 @@
               <w:rPr>
                 <w:rFonts w:eastAsia="Times New Roman" w:cs="Times New Roman"/>
                 <w:color w:val="000000"/>
+                <w:highlight w:val="red"/>
+              </w:rPr>
+            </w:pPr>
+            <w:r>
+              <w:rPr>
+                <w:rFonts w:eastAsia="Times New Roman" w:cs="Times New Roman"/>
+                <w:color w:val="000000"/>
+                <w:highlight w:val="red"/>
+              </w:rPr>
+              <w:t>Deadline of submission</w:t>
+            </w:r>
+          </w:p>
+        </w:tc>
+      </w:tr>
+      <w:tr>
+        <w:trPr>
+          <w:trHeight w:val="300"/>
+        </w:trPr>
+        <w:tc>
+          <w:tcPr>
+            <w:tcW w:w="222" w:type="dxa"/>
+            <w:noWrap/>
+            <w:hideMark/>
+          </w:tcPr>
+          <w:p>
+            <w:pPr>
+              <w:rPr>
+                <w:rFonts w:eastAsia="Times New Roman" w:cs="Times New Roman"/>
+                <w:color w:val="000000"/>
+              </w:rPr>
+            </w:pPr>
+          </w:p>
+        </w:tc>
+        <w:tc>
+          <w:tcPr>
+            <w:tcW w:w="1041" w:type="dxa"/>
+            <w:noWrap/>
+            <w:hideMark/>
+          </w:tcPr>
+          <w:p>
+            <w:pPr>
+              <w:rPr>
+                <w:rFonts w:eastAsia="Times New Roman" w:cs="Times New Roman"/>
+              </w:rPr>
+            </w:pPr>
+          </w:p>
+        </w:tc>
+        <w:tc>
+          <w:tcPr>
+            <w:tcW w:w="7419" w:type="dxa"/>
+            <w:noWrap/>
+            <w:hideMark/>
+          </w:tcPr>
+          <w:p>
+            <w:pPr>
+              <w:rPr>
+                <w:rFonts w:eastAsia="Times New Roman" w:cs="Times New Roman"/>
+                <w:color w:val="000000"/>
+                <w:highlight w:val="red"/>
+              </w:rPr>
+            </w:pPr>
+            <w:r>
+              <w:rPr>
+                <w:rFonts w:eastAsia="Times New Roman" w:cs="Times New Roman"/>
+                <w:color w:val="000000"/>
+                <w:highlight w:val="red"/>
+              </w:rPr>
+              <w:t>Deadline of approval date before labeled as overdue</w:t>
+            </w:r>
+          </w:p>
+        </w:tc>
+      </w:tr>
+      <w:tr>
+        <w:trPr>
+          <w:trHeight w:val="300"/>
+        </w:trPr>
+        <w:tc>
+          <w:tcPr>
+            <w:tcW w:w="222" w:type="dxa"/>
+            <w:noWrap/>
+            <w:hideMark/>
+          </w:tcPr>
+          <w:p>
+            <w:pPr>
+              <w:rPr>
+                <w:rFonts w:eastAsia="Times New Roman" w:cs="Times New Roman"/>
+                <w:color w:val="000000"/>
+              </w:rPr>
+            </w:pPr>
+          </w:p>
+        </w:tc>
+        <w:tc>
+          <w:tcPr>
+            <w:tcW w:w="1041" w:type="dxa"/>
+            <w:noWrap/>
+            <w:hideMark/>
+          </w:tcPr>
+          <w:p>
+            <w:pPr>
+              <w:rPr>
+                <w:rFonts w:eastAsia="Times New Roman" w:cs="Times New Roman"/>
+              </w:rPr>
+            </w:pPr>
+          </w:p>
+        </w:tc>
+        <w:tc>
+          <w:tcPr>
+            <w:tcW w:w="7419" w:type="dxa"/>
+            <w:noWrap/>
+            <w:hideMark/>
+          </w:tcPr>
+          <w:p>
+            <w:pPr>
+              <w:rPr>
+                <w:rFonts w:eastAsia="Times New Roman" w:cs="Times New Roman"/>
+                <w:strike/>
+                <w:color w:val="000000"/>
+                <w:highlight w:val="green"/>
+              </w:rPr>
+            </w:pPr>
+            <w:r>
+              <w:rPr>
+                <w:rFonts w:eastAsia="Times New Roman" w:cs="Times New Roman"/>
+                <w:strike/>
+                <w:color w:val="000000"/>
+                <w:highlight w:val="green"/>
+              </w:rPr>
+              <w:t>Update Statuses</w:t>
+            </w:r>
+          </w:p>
+          <w:p>
+            <w:pPr>
+              <w:rPr>
+                <w:rFonts w:eastAsia="Times New Roman" w:cs="Times New Roman"/>
+                <w:strike/>
+                <w:color w:val="000000"/>
+              </w:rPr>
+            </w:pPr>
+            <w:r>
+              <w:rPr>
+                <w:rFonts w:eastAsia="Times New Roman" w:cs="Times New Roman"/>
+                <w:strike/>
+                <w:color w:val="000000"/>
+                <w:highlight w:val="green"/>
+              </w:rPr>
+              <w:t>Filter expense reports by status</w:t>
+            </w:r>
+          </w:p>
+        </w:tc>
+      </w:tr>
+      <w:tr>
+        <w:trPr>
+          <w:trHeight w:val="300"/>
+        </w:trPr>
+        <w:tc>
+          <w:tcPr>
+            <w:tcW w:w="222" w:type="dxa"/>
+            <w:noWrap/>
+            <w:hideMark/>
+          </w:tcPr>
+          <w:p>
+            <w:pPr>
+              <w:rPr>
+                <w:rFonts w:eastAsia="Times New Roman" w:cs="Times New Roman"/>
+                <w:color w:val="000000"/>
+              </w:rPr>
+            </w:pPr>
+          </w:p>
+        </w:tc>
+        <w:tc>
+          <w:tcPr>
+            <w:tcW w:w="1041" w:type="dxa"/>
+            <w:noWrap/>
+            <w:hideMark/>
+          </w:tcPr>
+          <w:p>
+            <w:pPr>
+              <w:rPr>
+                <w:rFonts w:eastAsia="Times New Roman" w:cs="Times New Roman"/>
+              </w:rPr>
+            </w:pPr>
+          </w:p>
+        </w:tc>
+        <w:tc>
+          <w:tcPr>
+            <w:tcW w:w="7419" w:type="dxa"/>
+            <w:noWrap/>
+            <w:hideMark/>
+          </w:tcPr>
+          <w:p>
+            <w:pPr>
+              <w:rPr>
+                <w:rFonts w:eastAsia="Times New Roman" w:cs="Times New Roman"/>
+                <w:color w:val="000000"/>
                 <w:highlight w:val="yellow"/>
               </w:rPr>
             </w:pPr>
@@ -1643,49 +1839,106 @@
                 <w:color w:val="000000"/>
                 <w:highlight w:val="yellow"/>
               </w:rPr>
-              <w:t>Deadline of submission</w:t>
-            </w:r>
-          </w:p>
-        </w:tc>
-      </w:tr>
-      <w:tr>
-        <w:trPr>
-          <w:trHeight w:val="300"/>
-        </w:trPr>
-        <w:tc>
-          <w:tcPr>
-            <w:tcW w:w="222" w:type="dxa"/>
-            <w:noWrap/>
-            <w:hideMark/>
-          </w:tcPr>
-          <w:p>
-            <w:pPr>
-              <w:rPr>
-                <w:rFonts w:eastAsia="Times New Roman" w:cs="Times New Roman"/>
-                <w:color w:val="000000"/>
-              </w:rPr>
-            </w:pPr>
-          </w:p>
-        </w:tc>
-        <w:tc>
-          <w:tcPr>
-            <w:tcW w:w="1041" w:type="dxa"/>
-            <w:noWrap/>
-            <w:hideMark/>
-          </w:tcPr>
-          <w:p>
-            <w:pPr>
-              <w:rPr>
-                <w:rFonts w:eastAsia="Times New Roman" w:cs="Times New Roman"/>
-              </w:rPr>
-            </w:pPr>
-          </w:p>
-        </w:tc>
-        <w:tc>
-          <w:tcPr>
-            <w:tcW w:w="7419" w:type="dxa"/>
-            <w:noWrap/>
-            <w:hideMark/>
+              <w:t>Print Detailed Report</w:t>
+            </w:r>
+          </w:p>
+        </w:tc>
+      </w:tr>
+      <w:tr>
+        <w:trPr>
+          <w:trHeight w:val="300"/>
+        </w:trPr>
+        <w:tc>
+          <w:tcPr>
+            <w:tcW w:w="222" w:type="dxa"/>
+            <w:noWrap/>
+            <w:hideMark/>
+          </w:tcPr>
+          <w:p>
+            <w:pPr>
+              <w:rPr>
+                <w:rFonts w:eastAsia="Times New Roman" w:cs="Times New Roman"/>
+                <w:color w:val="000000"/>
+              </w:rPr>
+            </w:pPr>
+          </w:p>
+        </w:tc>
+        <w:tc>
+          <w:tcPr>
+            <w:tcW w:w="1041" w:type="dxa"/>
+            <w:noWrap/>
+            <w:hideMark/>
+          </w:tcPr>
+          <w:p>
+            <w:pPr>
+              <w:rPr>
+                <w:rFonts w:eastAsia="Times New Roman" w:cs="Times New Roman"/>
+              </w:rPr>
+            </w:pPr>
+          </w:p>
+        </w:tc>
+        <w:tc>
+          <w:tcPr>
+            <w:tcW w:w="7419" w:type="dxa"/>
+            <w:noWrap/>
+            <w:hideMark/>
+          </w:tcPr>
+          <w:p>
+            <w:pPr>
+              <w:rPr>
+                <w:rFonts w:eastAsia="Times New Roman" w:cs="Times New Roman"/>
+                <w:strike/>
+                <w:color w:val="000000"/>
+                <w:highlight w:val="green"/>
+              </w:rPr>
+            </w:pPr>
+            <w:r>
+              <w:rPr>
+                <w:rFonts w:eastAsia="Times New Roman" w:cs="Times New Roman"/>
+                <w:strike/>
+                <w:color w:val="000000"/>
+                <w:highlight w:val="green"/>
+              </w:rPr>
+              <w:t>Print Summary Report</w:t>
+            </w:r>
+          </w:p>
+        </w:tc>
+      </w:tr>
+      <w:tr>
+        <w:trPr>
+          <w:trHeight w:val="300"/>
+        </w:trPr>
+        <w:tc>
+          <w:tcPr>
+            <w:tcW w:w="222" w:type="dxa"/>
+            <w:noWrap/>
+          </w:tcPr>
+          <w:p>
+            <w:pPr>
+              <w:rPr>
+                <w:rFonts w:eastAsia="Times New Roman" w:cs="Times New Roman"/>
+                <w:color w:val="000000"/>
+              </w:rPr>
+            </w:pPr>
+          </w:p>
+        </w:tc>
+        <w:tc>
+          <w:tcPr>
+            <w:tcW w:w="1041" w:type="dxa"/>
+            <w:noWrap/>
+          </w:tcPr>
+          <w:p>
+            <w:pPr>
+              <w:rPr>
+                <w:rFonts w:eastAsia="Times New Roman" w:cs="Times New Roman"/>
+              </w:rPr>
+            </w:pPr>
+          </w:p>
+        </w:tc>
+        <w:tc>
+          <w:tcPr>
+            <w:tcW w:w="7419" w:type="dxa"/>
+            <w:noWrap/>
           </w:tcPr>
           <w:p>
             <w:pPr>
@@ -1701,85 +1954,62 @@
                 <w:color w:val="000000"/>
                 <w:highlight w:val="yellow"/>
               </w:rPr>
-              <w:t>Deadline of approval date before labeled as overdue</w:t>
-            </w:r>
-          </w:p>
-        </w:tc>
-      </w:tr>
-      <w:tr>
-        <w:trPr>
-          <w:trHeight w:val="300"/>
-        </w:trPr>
-        <w:tc>
-          <w:tcPr>
-            <w:tcW w:w="222" w:type="dxa"/>
-            <w:noWrap/>
-            <w:hideMark/>
-          </w:tcPr>
-          <w:p>
-            <w:pPr>
-              <w:rPr>
-                <w:rFonts w:eastAsia="Times New Roman" w:cs="Times New Roman"/>
-                <w:color w:val="000000"/>
-              </w:rPr>
-            </w:pPr>
-          </w:p>
-        </w:tc>
-        <w:tc>
-          <w:tcPr>
-            <w:tcW w:w="1041" w:type="dxa"/>
-            <w:noWrap/>
-            <w:hideMark/>
-          </w:tcPr>
-          <w:p>
-            <w:pPr>
-              <w:rPr>
-                <w:rFonts w:eastAsia="Times New Roman" w:cs="Times New Roman"/>
-              </w:rPr>
-            </w:pPr>
-          </w:p>
-        </w:tc>
-        <w:tc>
-          <w:tcPr>
-            <w:tcW w:w="7419" w:type="dxa"/>
-            <w:noWrap/>
-            <w:hideMark/>
-          </w:tcPr>
-          <w:p>
-            <w:pPr>
-              <w:rPr>
-                <w:rFonts w:eastAsia="Times New Roman" w:cs="Times New Roman"/>
-                <w:strike/>
-                <w:color w:val="000000"/>
-                <w:highlight w:val="green"/>
-              </w:rPr>
-            </w:pPr>
-            <w:r>
-              <w:rPr>
-                <w:rFonts w:eastAsia="Times New Roman" w:cs="Times New Roman"/>
-                <w:strike/>
-                <w:color w:val="000000"/>
-                <w:highlight w:val="green"/>
-              </w:rPr>
-              <w:t>Update Statuses</w:t>
-            </w:r>
-          </w:p>
-          <w:p>
-            <w:pPr>
-              <w:rPr>
-                <w:rFonts w:eastAsia="Times New Roman" w:cs="Times New Roman"/>
-                <w:strike/>
-                <w:color w:val="000000"/>
-              </w:rPr>
-            </w:pPr>
-            <w:r>
-              <w:rPr>
-                <w:rFonts w:eastAsia="Times New Roman" w:cs="Times New Roman"/>
-                <w:strike/>
-                <w:color w:val="000000"/>
-                <w:highlight w:val="green"/>
-              </w:rPr>
-              <w:t>Filter expense reports by status</w:t>
+              <w:t>Print Batch Reports</w:t>
+            </w:r>
+          </w:p>
+        </w:tc>
+      </w:tr>
+      <w:tr>
+        <w:trPr>
+          <w:trHeight w:val="300"/>
+        </w:trPr>
+        <w:tc>
+          <w:tcPr>
+            <w:tcW w:w="222" w:type="dxa"/>
+            <w:noWrap/>
+          </w:tcPr>
+          <w:p>
+            <w:pPr>
+              <w:rPr>
+                <w:rFonts w:eastAsia="Times New Roman" w:cs="Times New Roman"/>
+                <w:color w:val="000000"/>
+              </w:rPr>
+            </w:pPr>
+          </w:p>
+        </w:tc>
+        <w:tc>
+          <w:tcPr>
+            <w:tcW w:w="1041" w:type="dxa"/>
+            <w:noWrap/>
+          </w:tcPr>
+          <w:p>
+            <w:pPr>
+              <w:rPr>
+                <w:rFonts w:eastAsia="Times New Roman" w:cs="Times New Roman"/>
+              </w:rPr>
+            </w:pPr>
+          </w:p>
+        </w:tc>
+        <w:tc>
+          <w:tcPr>
+            <w:tcW w:w="7419" w:type="dxa"/>
+            <w:noWrap/>
+          </w:tcPr>
+          <w:p>
+            <w:pPr>
+              <w:rPr>
+                <w:rFonts w:eastAsia="Times New Roman" w:cs="Times New Roman"/>
+                <w:color w:val="000000"/>
+                <w:highlight w:val="red"/>
+              </w:rPr>
+            </w:pPr>
+            <w:r>
+              <w:rPr>
+                <w:rFonts w:eastAsia="Times New Roman" w:cs="Times New Roman"/>
+                <w:color w:val="000000"/>
+                <w:highlight w:val="red"/>
+              </w:rPr>
+              <w:t>Mark late approved expense reports</w:t>
             </w:r>
           </w:p>
         </w:tc>
@@ -1837,106 +2067,49 @@
                 <w:color w:val="000000"/>
                 <w:highlight w:val="yellow"/>
               </w:rPr>
-              <w:t>Print Detailed Report</w:t>
-            </w:r>
-          </w:p>
-        </w:tc>
-      </w:tr>
-      <w:tr>
-        <w:trPr>
-          <w:trHeight w:val="300"/>
-        </w:trPr>
-        <w:tc>
-          <w:tcPr>
-            <w:tcW w:w="222" w:type="dxa"/>
-            <w:noWrap/>
-            <w:hideMark/>
-          </w:tcPr>
-          <w:p>
-            <w:pPr>
-              <w:rPr>
-                <w:rFonts w:eastAsia="Times New Roman" w:cs="Times New Roman"/>
-                <w:color w:val="000000"/>
-              </w:rPr>
-            </w:pPr>
-          </w:p>
-        </w:tc>
-        <w:tc>
-          <w:tcPr>
-            <w:tcW w:w="1041" w:type="dxa"/>
-            <w:noWrap/>
-            <w:hideMark/>
-          </w:tcPr>
-          <w:p>
-            <w:pPr>
-              <w:rPr>
-                <w:rFonts w:eastAsia="Times New Roman" w:cs="Times New Roman"/>
-              </w:rPr>
-            </w:pPr>
-          </w:p>
-        </w:tc>
-        <w:tc>
-          <w:tcPr>
-            <w:tcW w:w="7419" w:type="dxa"/>
-            <w:noWrap/>
-            <w:hideMark/>
-          </w:tcPr>
-          <w:p>
-            <w:pPr>
-              <w:rPr>
-                <w:rFonts w:eastAsia="Times New Roman" w:cs="Times New Roman"/>
-                <w:strike/>
-                <w:color w:val="000000"/>
-                <w:highlight w:val="green"/>
-              </w:rPr>
-            </w:pPr>
-            <w:r>
-              <w:rPr>
-                <w:rFonts w:eastAsia="Times New Roman" w:cs="Times New Roman"/>
-                <w:strike/>
-                <w:color w:val="000000"/>
-                <w:highlight w:val="green"/>
-              </w:rPr>
-              <w:t>Print Summary Report</w:t>
-            </w:r>
-          </w:p>
-        </w:tc>
-      </w:tr>
-      <w:tr>
-        <w:trPr>
-          <w:trHeight w:val="300"/>
-        </w:trPr>
-        <w:tc>
-          <w:tcPr>
-            <w:tcW w:w="222" w:type="dxa"/>
-            <w:noWrap/>
-          </w:tcPr>
-          <w:p>
-            <w:pPr>
-              <w:rPr>
-                <w:rFonts w:eastAsia="Times New Roman" w:cs="Times New Roman"/>
-                <w:color w:val="000000"/>
-              </w:rPr>
-            </w:pPr>
-          </w:p>
-        </w:tc>
-        <w:tc>
-          <w:tcPr>
-            <w:tcW w:w="1041" w:type="dxa"/>
-            <w:noWrap/>
-          </w:tcPr>
-          <w:p>
-            <w:pPr>
-              <w:rPr>
-                <w:rFonts w:eastAsia="Times New Roman" w:cs="Times New Roman"/>
-              </w:rPr>
-            </w:pPr>
-          </w:p>
-        </w:tc>
-        <w:tc>
-          <w:tcPr>
-            <w:tcW w:w="7419" w:type="dxa"/>
-            <w:noWrap/>
+              <w:t>Multiple Payments</w:t>
+            </w:r>
+          </w:p>
+        </w:tc>
+      </w:tr>
+      <w:tr>
+        <w:trPr>
+          <w:trHeight w:val="300"/>
+        </w:trPr>
+        <w:tc>
+          <w:tcPr>
+            <w:tcW w:w="222" w:type="dxa"/>
+            <w:noWrap/>
+            <w:hideMark/>
+          </w:tcPr>
+          <w:p>
+            <w:pPr>
+              <w:rPr>
+                <w:rFonts w:eastAsia="Times New Roman" w:cs="Times New Roman"/>
+                <w:color w:val="000000"/>
+              </w:rPr>
+            </w:pPr>
+          </w:p>
+        </w:tc>
+        <w:tc>
+          <w:tcPr>
+            <w:tcW w:w="1041" w:type="dxa"/>
+            <w:noWrap/>
+            <w:hideMark/>
+          </w:tcPr>
+          <w:p>
+            <w:pPr>
+              <w:rPr>
+                <w:rFonts w:eastAsia="Times New Roman" w:cs="Times New Roman"/>
+              </w:rPr>
+            </w:pPr>
+          </w:p>
+        </w:tc>
+        <w:tc>
+          <w:tcPr>
+            <w:tcW w:w="7419" w:type="dxa"/>
+            <w:noWrap/>
+            <w:hideMark/>
           </w:tcPr>
           <w:p>
             <w:pPr>
@@ -1952,46 +2125,49 @@
                 <w:color w:val="000000"/>
                 <w:highlight w:val="yellow"/>
               </w:rPr>
-              <w:t>Print Batch Reports</w:t>
-            </w:r>
-          </w:p>
-        </w:tc>
-      </w:tr>
-      <w:tr>
-        <w:trPr>
-          <w:trHeight w:val="300"/>
-        </w:trPr>
-        <w:tc>
-          <w:tcPr>
-            <w:tcW w:w="222" w:type="dxa"/>
-            <w:noWrap/>
-          </w:tcPr>
-          <w:p>
-            <w:pPr>
-              <w:rPr>
-                <w:rFonts w:eastAsia="Times New Roman" w:cs="Times New Roman"/>
-                <w:color w:val="000000"/>
-              </w:rPr>
-            </w:pPr>
-          </w:p>
-        </w:tc>
-        <w:tc>
-          <w:tcPr>
-            <w:tcW w:w="1041" w:type="dxa"/>
-            <w:noWrap/>
-          </w:tcPr>
-          <w:p>
-            <w:pPr>
-              <w:rPr>
-                <w:rFonts w:eastAsia="Times New Roman" w:cs="Times New Roman"/>
-              </w:rPr>
-            </w:pPr>
-          </w:p>
-        </w:tc>
-        <w:tc>
-          <w:tcPr>
-            <w:tcW w:w="7419" w:type="dxa"/>
-            <w:noWrap/>
+              <w:t>Add Notes when rejecting</w:t>
+            </w:r>
+          </w:p>
+        </w:tc>
+      </w:tr>
+      <w:tr>
+        <w:trPr>
+          <w:trHeight w:val="300"/>
+        </w:trPr>
+        <w:tc>
+          <w:tcPr>
+            <w:tcW w:w="222" w:type="dxa"/>
+            <w:noWrap/>
+            <w:hideMark/>
+          </w:tcPr>
+          <w:p>
+            <w:pPr>
+              <w:rPr>
+                <w:rFonts w:eastAsia="Times New Roman" w:cs="Times New Roman"/>
+                <w:color w:val="000000"/>
+              </w:rPr>
+            </w:pPr>
+          </w:p>
+        </w:tc>
+        <w:tc>
+          <w:tcPr>
+            <w:tcW w:w="1041" w:type="dxa"/>
+            <w:noWrap/>
+            <w:hideMark/>
+          </w:tcPr>
+          <w:p>
+            <w:pPr>
+              <w:rPr>
+                <w:rFonts w:eastAsia="Times New Roman" w:cs="Times New Roman"/>
+              </w:rPr>
+            </w:pPr>
+          </w:p>
+        </w:tc>
+        <w:tc>
+          <w:tcPr>
+            <w:tcW w:w="7419" w:type="dxa"/>
+            <w:noWrap/>
+            <w:hideMark/>
           </w:tcPr>
           <w:p>
             <w:pPr>
@@ -2007,107 +2183,46 @@
                 <w:color w:val="000000"/>
                 <w:highlight w:val="yellow"/>
               </w:rPr>
-              <w:t>Mark late approved expense reports</w:t>
-            </w:r>
-          </w:p>
-        </w:tc>
-      </w:tr>
-      <w:tr>
-        <w:trPr>
-          <w:trHeight w:val="300"/>
-        </w:trPr>
-        <w:tc>
-          <w:tcPr>
-            <w:tcW w:w="222" w:type="dxa"/>
-            <w:noWrap/>
-            <w:hideMark/>
-          </w:tcPr>
-          <w:p>
-            <w:pPr>
-              <w:rPr>
-                <w:rFonts w:eastAsia="Times New Roman" w:cs="Times New Roman"/>
-                <w:color w:val="000000"/>
-              </w:rPr>
-            </w:pPr>
-          </w:p>
-        </w:tc>
-        <w:tc>
-          <w:tcPr>
-            <w:tcW w:w="1041" w:type="dxa"/>
-            <w:noWrap/>
-            <w:hideMark/>
-          </w:tcPr>
-          <w:p>
-            <w:pPr>
-              <w:rPr>
-                <w:rFonts w:eastAsia="Times New Roman" w:cs="Times New Roman"/>
-              </w:rPr>
-            </w:pPr>
-          </w:p>
-        </w:tc>
-        <w:tc>
-          <w:tcPr>
-            <w:tcW w:w="7419" w:type="dxa"/>
-            <w:noWrap/>
-            <w:hideMark/>
-          </w:tcPr>
-          <w:p>
-            <w:pPr>
-              <w:rPr>
-                <w:rFonts w:eastAsia="Times New Roman" w:cs="Times New Roman"/>
-                <w:color w:val="000000"/>
-                <w:highlight w:val="red"/>
-              </w:rPr>
-            </w:pPr>
-            <w:r>
-              <w:rPr>
-                <w:rFonts w:eastAsia="Times New Roman" w:cs="Times New Roman"/>
-                <w:color w:val="000000"/>
-                <w:highlight w:val="red"/>
-              </w:rPr>
-              <w:t>Multiple Payments</w:t>
-            </w:r>
-          </w:p>
-        </w:tc>
-      </w:tr>
-      <w:tr>
-        <w:trPr>
-          <w:trHeight w:val="300"/>
-        </w:trPr>
-        <w:tc>
-          <w:tcPr>
-            <w:tcW w:w="222" w:type="dxa"/>
-            <w:noWrap/>
-            <w:hideMark/>
-          </w:tcPr>
-          <w:p>
-            <w:pPr>
-              <w:rPr>
-                <w:rFonts w:eastAsia="Times New Roman" w:cs="Times New Roman"/>
-                <w:color w:val="000000"/>
-              </w:rPr>
-            </w:pPr>
-          </w:p>
-        </w:tc>
-        <w:tc>
-          <w:tcPr>
-            <w:tcW w:w="1041" w:type="dxa"/>
-            <w:noWrap/>
-            <w:hideMark/>
-          </w:tcPr>
-          <w:p>
-            <w:pPr>
-              <w:rPr>
-                <w:rFonts w:eastAsia="Times New Roman" w:cs="Times New Roman"/>
-              </w:rPr>
-            </w:pPr>
-          </w:p>
-        </w:tc>
-        <w:tc>
-          <w:tcPr>
-            <w:tcW w:w="7419" w:type="dxa"/>
-            <w:noWrap/>
-            <w:hideMark/>
+              <w:t>Allow resubmission</w:t>
+            </w:r>
+          </w:p>
+        </w:tc>
+      </w:tr>
+      <w:tr>
+        <w:trPr>
+          <w:trHeight w:val="300"/>
+        </w:trPr>
+        <w:tc>
+          <w:tcPr>
+            <w:tcW w:w="222" w:type="dxa"/>
+            <w:noWrap/>
+          </w:tcPr>
+          <w:p>
+            <w:pPr>
+              <w:rPr>
+                <w:rFonts w:eastAsia="Times New Roman" w:cs="Times New Roman"/>
+                <w:color w:val="000000"/>
+              </w:rPr>
+            </w:pPr>
+          </w:p>
+        </w:tc>
+        <w:tc>
+          <w:tcPr>
+            <w:tcW w:w="1041" w:type="dxa"/>
+            <w:noWrap/>
+          </w:tcPr>
+          <w:p>
+            <w:pPr>
+              <w:rPr>
+                <w:rFonts w:eastAsia="Times New Roman" w:cs="Times New Roman"/>
+              </w:rPr>
+            </w:pPr>
+          </w:p>
+        </w:tc>
+        <w:tc>
+          <w:tcPr>
+            <w:tcW w:w="7419" w:type="dxa"/>
+            <w:noWrap/>
           </w:tcPr>
           <w:p>
             <w:pPr>
@@ -2123,49 +2238,46 @@
                 <w:color w:val="000000"/>
                 <w:highlight w:val="yellow"/>
               </w:rPr>
-              <w:t>Add Notes when rejecting</w:t>
-            </w:r>
-          </w:p>
-        </w:tc>
-      </w:tr>
-      <w:tr>
-        <w:trPr>
-          <w:trHeight w:val="300"/>
-        </w:trPr>
-        <w:tc>
-          <w:tcPr>
-            <w:tcW w:w="222" w:type="dxa"/>
-            <w:noWrap/>
-            <w:hideMark/>
-          </w:tcPr>
-          <w:p>
-            <w:pPr>
-              <w:rPr>
-                <w:rFonts w:eastAsia="Times New Roman" w:cs="Times New Roman"/>
-                <w:color w:val="000000"/>
-              </w:rPr>
-            </w:pPr>
-          </w:p>
-        </w:tc>
-        <w:tc>
-          <w:tcPr>
-            <w:tcW w:w="1041" w:type="dxa"/>
-            <w:noWrap/>
-            <w:hideMark/>
-          </w:tcPr>
-          <w:p>
-            <w:pPr>
-              <w:rPr>
-                <w:rFonts w:eastAsia="Times New Roman" w:cs="Times New Roman"/>
-              </w:rPr>
-            </w:pPr>
-          </w:p>
-        </w:tc>
-        <w:tc>
-          <w:tcPr>
-            <w:tcW w:w="7419" w:type="dxa"/>
-            <w:noWrap/>
-            <w:hideMark/>
+              <w:t>Add JSON Notes/Comments (required when rejecting)</w:t>
+            </w:r>
+          </w:p>
+        </w:tc>
+      </w:tr>
+      <w:tr>
+        <w:trPr>
+          <w:trHeight w:val="300"/>
+        </w:trPr>
+        <w:tc>
+          <w:tcPr>
+            <w:tcW w:w="222" w:type="dxa"/>
+            <w:noWrap/>
+          </w:tcPr>
+          <w:p>
+            <w:pPr>
+              <w:rPr>
+                <w:rFonts w:eastAsia="Times New Roman" w:cs="Times New Roman"/>
+                <w:color w:val="000000"/>
+              </w:rPr>
+            </w:pPr>
+          </w:p>
+        </w:tc>
+        <w:tc>
+          <w:tcPr>
+            <w:tcW w:w="1041" w:type="dxa"/>
+            <w:noWrap/>
+          </w:tcPr>
+          <w:p>
+            <w:pPr>
+              <w:rPr>
+                <w:rFonts w:eastAsia="Times New Roman" w:cs="Times New Roman"/>
+              </w:rPr>
+            </w:pPr>
+          </w:p>
+        </w:tc>
+        <w:tc>
+          <w:tcPr>
+            <w:tcW w:w="7419" w:type="dxa"/>
+            <w:noWrap/>
           </w:tcPr>
           <w:p>
             <w:pPr>
@@ -2181,116 +2293,6 @@
                 <w:color w:val="000000"/>
                 <w:highlight w:val="yellow"/>
               </w:rPr>
-              <w:t>Allow resubmission</w:t>
-            </w:r>
-          </w:p>
-        </w:tc>
-      </w:tr>
-      <w:tr>
-        <w:trPr>
-          <w:trHeight w:val="300"/>
-        </w:trPr>
-        <w:tc>
-          <w:tcPr>
-            <w:tcW w:w="222" w:type="dxa"/>
-            <w:noWrap/>
-          </w:tcPr>
-          <w:p>
-            <w:pPr>
-              <w:rPr>
-                <w:rFonts w:eastAsia="Times New Roman" w:cs="Times New Roman"/>
-                <w:color w:val="000000"/>
-              </w:rPr>
-            </w:pPr>
-          </w:p>
-        </w:tc>
-        <w:tc>
-          <w:tcPr>
-            <w:tcW w:w="1041" w:type="dxa"/>
-            <w:noWrap/>
-          </w:tcPr>
-          <w:p>
-            <w:pPr>
-              <w:rPr>
-                <w:rFonts w:eastAsia="Times New Roman" w:cs="Times New Roman"/>
-              </w:rPr>
-            </w:pPr>
-          </w:p>
-        </w:tc>
-        <w:tc>
-          <w:tcPr>
-            <w:tcW w:w="7419" w:type="dxa"/>
-            <w:noWrap/>
-          </w:tcPr>
-          <w:p>
-            <w:pPr>
-              <w:rPr>
-                <w:rFonts w:eastAsia="Times New Roman" w:cs="Times New Roman"/>
-                <w:color w:val="000000"/>
-                <w:highlight w:val="yellow"/>
-              </w:rPr>
-            </w:pPr>
-            <w:r>
-              <w:rPr>
-                <w:rFonts w:eastAsia="Times New Roman" w:cs="Times New Roman"/>
-                <w:color w:val="000000"/>
-                <w:highlight w:val="yellow"/>
-              </w:rPr>
-              <w:t>Add JSON Notes/Comments (required when rejecting)</w:t>
-            </w:r>
-          </w:p>
-        </w:tc>
-      </w:tr>
-      <w:tr>
-        <w:trPr>
-          <w:trHeight w:val="300"/>
-        </w:trPr>
-        <w:tc>
-          <w:tcPr>
-            <w:tcW w:w="222" w:type="dxa"/>
-            <w:noWrap/>
-          </w:tcPr>
-          <w:p>
-            <w:pPr>
-              <w:rPr>
-                <w:rFonts w:eastAsia="Times New Roman" w:cs="Times New Roman"/>
-                <w:color w:val="000000"/>
-              </w:rPr>
-            </w:pPr>
-          </w:p>
-        </w:tc>
-        <w:tc>
-          <w:tcPr>
-            <w:tcW w:w="1041" w:type="dxa"/>
-            <w:noWrap/>
-          </w:tcPr>
-          <w:p>
-            <w:pPr>
-              <w:rPr>
-                <w:rFonts w:eastAsia="Times New Roman" w:cs="Times New Roman"/>
-              </w:rPr>
-            </w:pPr>
-          </w:p>
-        </w:tc>
-        <w:tc>
-          <w:tcPr>
-            <w:tcW w:w="7419" w:type="dxa"/>
-            <w:noWrap/>
-          </w:tcPr>
-          <w:p>
-            <w:pPr>
-              <w:rPr>
-                <w:rFonts w:eastAsia="Times New Roman" w:cs="Times New Roman"/>
-                <w:color w:val="000000"/>
-                <w:highlight w:val="yellow"/>
-              </w:rPr>
-            </w:pPr>
-            <w:r>
-              <w:rPr>
-                <w:rFonts w:eastAsia="Times New Roman" w:cs="Times New Roman"/>
-                <w:color w:val="000000"/>
-                <w:highlight w:val="yellow"/>
-              </w:rPr>
               <w:t>Display History</w:t>
             </w:r>
           </w:p>
@@ -2336,15 +2338,17 @@
             <w:pPr>
               <w:rPr>
                 <w:rFonts w:eastAsia="Times New Roman" w:cs="Times New Roman"/>
-                <w:color w:val="000000"/>
-                <w:highlight w:val="yellow"/>
-              </w:rPr>
-            </w:pPr>
-            <w:r>
-              <w:rPr>
-                <w:rFonts w:eastAsia="Times New Roman" w:cs="Times New Roman"/>
-                <w:color w:val="000000"/>
-                <w:highlight w:val="yellow"/>
+                <w:strike/>
+                <w:color w:val="000000"/>
+                <w:highlight w:val="green"/>
+              </w:rPr>
+            </w:pPr>
+            <w:r>
+              <w:rPr>
+                <w:rFonts w:eastAsia="Times New Roman" w:cs="Times New Roman"/>
+                <w:strike/>
+                <w:color w:val="000000"/>
+                <w:highlight w:val="green"/>
               </w:rPr>
               <w:t>Reimbursed Status if Payment has been received</w:t>
             </w:r>
@@ -2438,14 +2442,14 @@
               <w:rPr>
                 <w:rFonts w:eastAsia="Times New Roman" w:cs="Times New Roman"/>
                 <w:color w:val="000000"/>
-                <w:highlight w:val="red"/>
-              </w:rPr>
-            </w:pPr>
-            <w:r>
-              <w:rPr>
-                <w:rFonts w:eastAsia="Times New Roman" w:cs="Times New Roman"/>
-                <w:color w:val="000000"/>
-                <w:highlight w:val="red"/>
+                <w:highlight w:val="yellow"/>
+              </w:rPr>
+            </w:pPr>
+            <w:r>
+              <w:rPr>
+                <w:rFonts w:eastAsia="Times New Roman" w:cs="Times New Roman"/>
+                <w:color w:val="000000"/>
+                <w:highlight w:val="yellow"/>
               </w:rPr>
               <w:t>Advance Payment</w:t>
             </w:r>
@@ -2496,14 +2500,14 @@
               <w:rPr>
                 <w:rFonts w:eastAsia="Times New Roman" w:cs="Times New Roman"/>
                 <w:color w:val="000000"/>
-                <w:highlight w:val="red"/>
-              </w:rPr>
-            </w:pPr>
-            <w:r>
-              <w:rPr>
-                <w:rFonts w:eastAsia="Times New Roman" w:cs="Times New Roman"/>
-                <w:color w:val="000000"/>
-                <w:highlight w:val="red"/>
+                <w:highlight w:val="yellow"/>
+              </w:rPr>
+            </w:pPr>
+            <w:r>
+              <w:rPr>
+                <w:rFonts w:eastAsia="Times New Roman" w:cs="Times New Roman"/>
+                <w:color w:val="000000"/>
+                <w:highlight w:val="yellow"/>
               </w:rPr>
               <w:t>Link payment with employee</w:t>
             </w:r>
@@ -2693,14 +2697,14 @@
               <w:rPr>
                 <w:rFonts w:eastAsia="Times New Roman" w:cs="Times New Roman"/>
                 <w:color w:val="000000"/>
-                <w:highlight w:val="red"/>
-              </w:rPr>
-            </w:pPr>
-            <w:r>
-              <w:rPr>
-                <w:rFonts w:eastAsia="Times New Roman" w:cs="Times New Roman"/>
-                <w:color w:val="000000"/>
-                <w:highlight w:val="red"/>
+                <w:highlight w:val="yellow"/>
+              </w:rPr>
+            </w:pPr>
+            <w:r>
+              <w:rPr>
+                <w:rFonts w:eastAsia="Times New Roman" w:cs="Times New Roman"/>
+                <w:color w:val="000000"/>
+                <w:highlight w:val="yellow"/>
               </w:rPr>
               <w:t>Advance Payment Monitoring</w:t>
             </w:r>
@@ -2809,14 +2813,14 @@
               <w:rPr>
                 <w:rFonts w:eastAsia="Times New Roman" w:cs="Times New Roman"/>
                 <w:color w:val="000000"/>
-                <w:highlight w:val="red"/>
-              </w:rPr>
-            </w:pPr>
-            <w:r>
-              <w:rPr>
-                <w:rFonts w:eastAsia="Times New Roman" w:cs="Times New Roman"/>
-                <w:color w:val="000000"/>
-                <w:highlight w:val="red"/>
+                <w:highlight w:val="yellow"/>
+              </w:rPr>
+            </w:pPr>
+            <w:r>
+              <w:rPr>
+                <w:rFonts w:eastAsia="Times New Roman" w:cs="Times New Roman"/>
+                <w:color w:val="000000"/>
+                <w:highlight w:val="yellow"/>
               </w:rPr>
               <w:t>Return Advance Payment Amount</w:t>
             </w:r>
@@ -3233,14 +3237,14 @@
               <w:rPr>
                 <w:rFonts w:eastAsia="Times New Roman" w:cs="Times New Roman"/>
                 <w:color w:val="000000"/>
-                <w:highlight w:val="yellow"/>
-              </w:rPr>
-            </w:pPr>
-            <w:r>
-              <w:rPr>
-                <w:rFonts w:eastAsia="Times New Roman" w:cs="Times New Roman"/>
-                <w:color w:val="000000"/>
-                <w:highlight w:val="yellow"/>
+                <w:highlight w:val="red"/>
+              </w:rPr>
+            </w:pPr>
+            <w:r>
+              <w:rPr>
+                <w:rFonts w:eastAsia="Times New Roman" w:cs="Times New Roman"/>
+                <w:color w:val="000000"/>
+                <w:highlight w:val="red"/>
               </w:rPr>
               <w:t>Deadline of Approval</w:t>
             </w:r>
@@ -3291,14 +3295,14 @@
               <w:rPr>
                 <w:rFonts w:eastAsia="Times New Roman" w:cs="Times New Roman"/>
                 <w:color w:val="000000"/>
-                <w:highlight w:val="yellow"/>
-              </w:rPr>
-            </w:pPr>
-            <w:r>
-              <w:rPr>
-                <w:rFonts w:eastAsia="Times New Roman" w:cs="Times New Roman"/>
-                <w:color w:val="000000"/>
-                <w:highlight w:val="yellow"/>
+                <w:highlight w:val="red"/>
+              </w:rPr>
+            </w:pPr>
+            <w:r>
+              <w:rPr>
+                <w:rFonts w:eastAsia="Times New Roman" w:cs="Times New Roman"/>
+                <w:color w:val="000000"/>
+                <w:highlight w:val="red"/>
               </w:rPr>
               <w:t>Deadline of encoding expenses</w:t>
             </w:r>
@@ -3495,70 +3499,90 @@
             <w:pPr>
               <w:rPr>
                 <w:rFonts w:eastAsia="Times New Roman" w:cs="Times New Roman"/>
-                <w:color w:val="000000"/>
-                <w:highlight w:val="yellow"/>
-              </w:rPr>
-            </w:pPr>
-            <w:r>
-              <w:rPr>
-                <w:rFonts w:eastAsia="Times New Roman" w:cs="Times New Roman"/>
-                <w:color w:val="000000"/>
-                <w:highlight w:val="yellow"/>
-              </w:rPr>
-              <w:t>Require All Fields</w:t>
-            </w:r>
-          </w:p>
-        </w:tc>
-      </w:tr>
-      <w:tr>
-        <w:trPr>
-          <w:trHeight w:val="300"/>
-        </w:trPr>
-        <w:tc>
-          <w:tcPr>
-            <w:tcW w:w="222" w:type="dxa"/>
-            <w:noWrap/>
-          </w:tcPr>
-          <w:p>
-            <w:pPr>
-              <w:rPr>
-                <w:rFonts w:eastAsia="Times New Roman" w:cs="Times New Roman"/>
-                <w:color w:val="000000"/>
-              </w:rPr>
-            </w:pPr>
-          </w:p>
-        </w:tc>
-        <w:tc>
-          <w:tcPr>
-            <w:tcW w:w="1041" w:type="dxa"/>
-            <w:noWrap/>
-          </w:tcPr>
-          <w:p>
-            <w:pPr>
-              <w:rPr>
-                <w:rFonts w:eastAsia="Times New Roman" w:cs="Times New Roman"/>
-              </w:rPr>
-            </w:pPr>
-          </w:p>
-        </w:tc>
-        <w:tc>
-          <w:tcPr>
-            <w:tcW w:w="7419" w:type="dxa"/>
-            <w:noWrap/>
-          </w:tcPr>
-          <w:p>
-            <w:pPr>
-              <w:rPr>
-                <w:rFonts w:eastAsia="Times New Roman" w:cs="Times New Roman"/>
-                <w:color w:val="000000"/>
-                <w:highlight w:val="yellow"/>
-              </w:rPr>
-            </w:pPr>
-            <w:r>
-              <w:rPr>
-                <w:rFonts w:eastAsia="Times New Roman" w:cs="Times New Roman"/>
-                <w:color w:val="000000"/>
-                <w:highlight w:val="yellow"/>
+                <w:strike/>
+                <w:color w:val="000000"/>
+                <w:highlight w:val="green"/>
+              </w:rPr>
+            </w:pPr>
+            <w:r>
+              <w:rPr>
+                <w:rFonts w:eastAsia="Times New Roman" w:cs="Times New Roman"/>
+                <w:strike/>
+                <w:color w:val="000000"/>
+                <w:highlight w:val="green"/>
+              </w:rPr>
+              <w:t xml:space="preserve">Require </w:t>
+            </w:r>
+            <w:r>
+              <w:rPr>
+                <w:rFonts w:eastAsia="Times New Roman" w:cs="Times New Roman"/>
+                <w:strike/>
+                <w:color w:val="000000"/>
+                <w:highlight w:val="green"/>
+              </w:rPr>
+              <w:t xml:space="preserve">needed </w:t>
+            </w:r>
+            <w:r>
+              <w:rPr>
+                <w:rFonts w:eastAsia="Times New Roman" w:cs="Times New Roman"/>
+                <w:strike/>
+                <w:color w:val="000000"/>
+                <w:highlight w:val="green"/>
+              </w:rPr>
+              <w:t>Fields</w:t>
+            </w:r>
+          </w:p>
+        </w:tc>
+      </w:tr>
+      <w:tr>
+        <w:trPr>
+          <w:trHeight w:val="300"/>
+        </w:trPr>
+        <w:tc>
+          <w:tcPr>
+            <w:tcW w:w="222" w:type="dxa"/>
+            <w:noWrap/>
+          </w:tcPr>
+          <w:p>
+            <w:pPr>
+              <w:rPr>
+                <w:rFonts w:eastAsia="Times New Roman" w:cs="Times New Roman"/>
+                <w:color w:val="000000"/>
+              </w:rPr>
+            </w:pPr>
+          </w:p>
+        </w:tc>
+        <w:tc>
+          <w:tcPr>
+            <w:tcW w:w="1041" w:type="dxa"/>
+            <w:noWrap/>
+          </w:tcPr>
+          <w:p>
+            <w:pPr>
+              <w:rPr>
+                <w:rFonts w:eastAsia="Times New Roman" w:cs="Times New Roman"/>
+              </w:rPr>
+            </w:pPr>
+          </w:p>
+        </w:tc>
+        <w:tc>
+          <w:tcPr>
+            <w:tcW w:w="7419" w:type="dxa"/>
+            <w:noWrap/>
+          </w:tcPr>
+          <w:p>
+            <w:pPr>
+              <w:rPr>
+                <w:rFonts w:eastAsia="Times New Roman" w:cs="Times New Roman"/>
+                <w:color w:val="000000"/>
+                <w:highlight w:val="red"/>
+              </w:rPr>
+            </w:pPr>
+            <w:r>
+              <w:rPr>
+                <w:rFonts w:eastAsia="Times New Roman" w:cs="Times New Roman"/>
+                <w:color w:val="000000"/>
+                <w:highlight w:val="red"/>
               </w:rPr>
               <w:t>VAT Vendors requires TIN</w:t>
             </w:r>
@@ -3714,7 +3738,27 @@
                 <w:color w:val="000000"/>
                 <w:highlight w:val="green"/>
               </w:rPr>
-              <w:t>User Authentication (localStorage to Cookies)</w:t>
+              <w:t>User Authentication (</w:t>
+            </w:r>
+            <w:proofErr w:type="spellStart"/>
+            <w:r>
+              <w:rPr>
+                <w:rFonts w:eastAsia="Times New Roman" w:cs="Times New Roman"/>
+                <w:strike/>
+                <w:color w:val="000000"/>
+                <w:highlight w:val="green"/>
+              </w:rPr>
+              <w:t>localStorage</w:t>
+            </w:r>
+            <w:proofErr w:type="spellEnd"/>
+            <w:r>
+              <w:rPr>
+                <w:rFonts w:eastAsia="Times New Roman" w:cs="Times New Roman"/>
+                <w:strike/>
+                <w:color w:val="000000"/>
+                <w:highlight w:val="green"/>
+              </w:rPr>
+              <w:t xml:space="preserve"> to Cookies)</w:t>
             </w:r>
           </w:p>
         </w:tc>
@@ -3981,6 +4025,118 @@
             <w:pPr>
               <w:rPr>
                 <w:rFonts w:eastAsia="Times New Roman" w:cs="Times New Roman"/>
+                <w:strike/>
+                <w:color w:val="000000"/>
+                <w:highlight w:val="green"/>
+              </w:rPr>
+            </w:pPr>
+            <w:r>
+              <w:rPr>
+                <w:rFonts w:eastAsia="Times New Roman" w:cs="Times New Roman"/>
+                <w:strike/>
+                <w:color w:val="000000"/>
+                <w:highlight w:val="green"/>
+              </w:rPr>
+              <w:t>Input Type Number validation</w:t>
+            </w:r>
+          </w:p>
+        </w:tc>
+      </w:tr>
+      <w:tr>
+        <w:trPr>
+          <w:trHeight w:val="300"/>
+        </w:trPr>
+        <w:tc>
+          <w:tcPr>
+            <w:tcW w:w="222" w:type="dxa"/>
+            <w:noWrap/>
+          </w:tcPr>
+          <w:p>
+            <w:pPr>
+              <w:rPr>
+                <w:rFonts w:eastAsia="Times New Roman" w:cs="Times New Roman"/>
+                <w:color w:val="000000"/>
+              </w:rPr>
+            </w:pPr>
+          </w:p>
+        </w:tc>
+        <w:tc>
+          <w:tcPr>
+            <w:tcW w:w="1041" w:type="dxa"/>
+            <w:noWrap/>
+          </w:tcPr>
+          <w:p>
+            <w:pPr>
+              <w:rPr>
+                <w:rFonts w:eastAsia="Times New Roman" w:cs="Times New Roman"/>
+              </w:rPr>
+            </w:pPr>
+          </w:p>
+        </w:tc>
+        <w:tc>
+          <w:tcPr>
+            <w:tcW w:w="7419" w:type="dxa"/>
+            <w:noWrap/>
+          </w:tcPr>
+          <w:p>
+            <w:pPr>
+              <w:rPr>
+                <w:rFonts w:eastAsia="Times New Roman" w:cs="Times New Roman"/>
+                <w:color w:val="000000"/>
+                <w:highlight w:val="red"/>
+              </w:rPr>
+            </w:pPr>
+            <w:r>
+              <w:rPr>
+                <w:rFonts w:eastAsia="Times New Roman" w:cs="Times New Roman"/>
+                <w:color w:val="000000"/>
+                <w:highlight w:val="red"/>
+              </w:rPr>
+              <w:t>min/max Date</w:t>
+            </w:r>
+          </w:p>
+        </w:tc>
+      </w:tr>
+      <w:tr>
+        <w:trPr>
+          <w:trHeight w:val="300"/>
+        </w:trPr>
+        <w:tc>
+          <w:tcPr>
+            <w:tcW w:w="222" w:type="dxa"/>
+            <w:noWrap/>
+          </w:tcPr>
+          <w:p>
+            <w:pPr>
+              <w:rPr>
+                <w:rFonts w:eastAsia="Times New Roman" w:cs="Times New Roman"/>
+                <w:color w:val="000000"/>
+              </w:rPr>
+            </w:pPr>
+          </w:p>
+        </w:tc>
+        <w:tc>
+          <w:tcPr>
+            <w:tcW w:w="1041" w:type="dxa"/>
+            <w:noWrap/>
+          </w:tcPr>
+          <w:p>
+            <w:pPr>
+              <w:rPr>
+                <w:rFonts w:eastAsia="Times New Roman" w:cs="Times New Roman"/>
+              </w:rPr>
+            </w:pPr>
+          </w:p>
+        </w:tc>
+        <w:tc>
+          <w:tcPr>
+            <w:tcW w:w="7419" w:type="dxa"/>
+            <w:noWrap/>
+          </w:tcPr>
+          <w:p>
+            <w:pPr>
+              <w:rPr>
+                <w:rFonts w:eastAsia="Times New Roman" w:cs="Times New Roman"/>
                 <w:color w:val="000000"/>
                 <w:highlight w:val="yellow"/>
               </w:rPr>
@@ -3991,116 +4147,6 @@
                 <w:color w:val="000000"/>
                 <w:highlight w:val="yellow"/>
               </w:rPr>
-              <w:t>Input Type Number validation</w:t>
-            </w:r>
-          </w:p>
-        </w:tc>
-      </w:tr>
-      <w:tr>
-        <w:trPr>
-          <w:trHeight w:val="300"/>
-        </w:trPr>
-        <w:tc>
-          <w:tcPr>
-            <w:tcW w:w="222" w:type="dxa"/>
-            <w:noWrap/>
-          </w:tcPr>
-          <w:p>
-            <w:pPr>
-              <w:rPr>
-                <w:rFonts w:eastAsia="Times New Roman" w:cs="Times New Roman"/>
-                <w:color w:val="000000"/>
-              </w:rPr>
-            </w:pPr>
-          </w:p>
-        </w:tc>
-        <w:tc>
-          <w:tcPr>
-            <w:tcW w:w="1041" w:type="dxa"/>
-            <w:noWrap/>
-          </w:tcPr>
-          <w:p>
-            <w:pPr>
-              <w:rPr>
-                <w:rFonts w:eastAsia="Times New Roman" w:cs="Times New Roman"/>
-              </w:rPr>
-            </w:pPr>
-          </w:p>
-        </w:tc>
-        <w:tc>
-          <w:tcPr>
-            <w:tcW w:w="7419" w:type="dxa"/>
-            <w:noWrap/>
-          </w:tcPr>
-          <w:p>
-            <w:pPr>
-              <w:rPr>
-                <w:rFonts w:eastAsia="Times New Roman" w:cs="Times New Roman"/>
-                <w:color w:val="000000"/>
-                <w:highlight w:val="yellow"/>
-              </w:rPr>
-            </w:pPr>
-            <w:r>
-              <w:rPr>
-                <w:rFonts w:eastAsia="Times New Roman" w:cs="Times New Roman"/>
-                <w:color w:val="000000"/>
-                <w:highlight w:val="yellow"/>
-              </w:rPr>
-              <w:t>min/max Date</w:t>
-            </w:r>
-          </w:p>
-        </w:tc>
-      </w:tr>
-      <w:tr>
-        <w:trPr>
-          <w:trHeight w:val="300"/>
-        </w:trPr>
-        <w:tc>
-          <w:tcPr>
-            <w:tcW w:w="222" w:type="dxa"/>
-            <w:noWrap/>
-          </w:tcPr>
-          <w:p>
-            <w:pPr>
-              <w:rPr>
-                <w:rFonts w:eastAsia="Times New Roman" w:cs="Times New Roman"/>
-                <w:color w:val="000000"/>
-              </w:rPr>
-            </w:pPr>
-          </w:p>
-        </w:tc>
-        <w:tc>
-          <w:tcPr>
-            <w:tcW w:w="1041" w:type="dxa"/>
-            <w:noWrap/>
-          </w:tcPr>
-          <w:p>
-            <w:pPr>
-              <w:rPr>
-                <w:rFonts w:eastAsia="Times New Roman" w:cs="Times New Roman"/>
-              </w:rPr>
-            </w:pPr>
-          </w:p>
-        </w:tc>
-        <w:tc>
-          <w:tcPr>
-            <w:tcW w:w="7419" w:type="dxa"/>
-            <w:noWrap/>
-          </w:tcPr>
-          <w:p>
-            <w:pPr>
-              <w:rPr>
-                <w:rFonts w:eastAsia="Times New Roman" w:cs="Times New Roman"/>
-                <w:color w:val="000000"/>
-                <w:highlight w:val="yellow"/>
-              </w:rPr>
-            </w:pPr>
-            <w:r>
-              <w:rPr>
-                <w:rFonts w:eastAsia="Times New Roman" w:cs="Times New Roman"/>
-                <w:color w:val="000000"/>
-                <w:highlight w:val="yellow"/>
-              </w:rPr>
               <w:t>Format Numbers (0,0.00)</w:t>
             </w:r>
           </w:p>
@@ -4159,462 +4205,878 @@
                 <w:highlight w:val="green"/>
               </w:rPr>
               <w:t>Return API Errors</w:t>
-            </w:r>
-          </w:p>
-        </w:tc>
-      </w:tr>
-      <w:tr>
-        <w:trPr>
-          <w:trHeight w:val="300"/>
-        </w:trPr>
-        <w:tc>
-          <w:tcPr>
-            <w:tcW w:w="222" w:type="dxa"/>
-            <w:noWrap/>
-          </w:tcPr>
-          <w:p>
-            <w:pPr>
-              <w:rPr>
-                <w:rFonts w:eastAsia="Times New Roman" w:cs="Times New Roman"/>
-                <w:color w:val="000000"/>
-              </w:rPr>
-            </w:pPr>
-          </w:p>
-        </w:tc>
-        <w:tc>
-          <w:tcPr>
-            <w:tcW w:w="1041" w:type="dxa"/>
-            <w:noWrap/>
-          </w:tcPr>
-          <w:p>
-            <w:pPr>
-              <w:rPr>
-                <w:rFonts w:eastAsia="Times New Roman" w:cs="Times New Roman"/>
-              </w:rPr>
-            </w:pPr>
-          </w:p>
-        </w:tc>
-        <w:tc>
-          <w:tcPr>
-            <w:tcW w:w="7419" w:type="dxa"/>
-            <w:noWrap/>
-          </w:tcPr>
-          <w:p>
-            <w:pPr>
-              <w:rPr>
-                <w:rFonts w:eastAsia="Times New Roman" w:cs="Times New Roman"/>
-                <w:strike/>
-                <w:color w:val="000000"/>
-                <w:highlight w:val="green"/>
-              </w:rPr>
-            </w:pPr>
-            <w:r>
-              <w:rPr>
-                <w:rFonts w:eastAsia="Times New Roman" w:cs="Times New Roman"/>
-                <w:strike/>
-                <w:color w:val="000000"/>
-                <w:highlight w:val="green"/>
-              </w:rPr>
-              <w:t>Return Error Pages</w:t>
-            </w:r>
-          </w:p>
-        </w:tc>
-      </w:tr>
-      <w:tr>
-        <w:trPr>
-          <w:trHeight w:val="300"/>
-        </w:trPr>
-        <w:tc>
-          <w:tcPr>
-            <w:tcW w:w="222" w:type="dxa"/>
-            <w:noWrap/>
-          </w:tcPr>
-          <w:p>
-            <w:pPr>
-              <w:rPr>
-                <w:rFonts w:eastAsia="Times New Roman" w:cs="Times New Roman"/>
-                <w:color w:val="000000"/>
-              </w:rPr>
-            </w:pPr>
-          </w:p>
-        </w:tc>
-        <w:tc>
-          <w:tcPr>
-            <w:tcW w:w="1041" w:type="dxa"/>
-            <w:noWrap/>
-          </w:tcPr>
-          <w:p>
-            <w:pPr>
-              <w:rPr>
-                <w:rFonts w:eastAsia="Times New Roman" w:cs="Times New Roman"/>
-              </w:rPr>
-            </w:pPr>
-          </w:p>
-        </w:tc>
-        <w:tc>
-          <w:tcPr>
-            <w:tcW w:w="7419" w:type="dxa"/>
-            <w:noWrap/>
-          </w:tcPr>
-          <w:p>
-            <w:pPr>
-              <w:rPr>
-                <w:rFonts w:eastAsia="Times New Roman" w:cs="Times New Roman"/>
-                <w:color w:val="000000"/>
-                <w:highlight w:val="red"/>
-              </w:rPr>
-            </w:pPr>
-            <w:r>
-              <w:rPr>
-                <w:rFonts w:eastAsia="Times New Roman" w:cs="Times New Roman"/>
-                <w:color w:val="000000"/>
-                <w:highlight w:val="red"/>
-              </w:rPr>
-              <w:t>Backend Validation</w:t>
-            </w:r>
-          </w:p>
-        </w:tc>
-      </w:tr>
-      <w:tr>
-        <w:trPr>
-          <w:trHeight w:val="300"/>
-        </w:trPr>
-        <w:tc>
-          <w:tcPr>
-            <w:tcW w:w="222" w:type="dxa"/>
-            <w:noWrap/>
-          </w:tcPr>
-          <w:p>
-            <w:pPr>
-              <w:rPr>
-                <w:rFonts w:eastAsia="Times New Roman" w:cs="Times New Roman"/>
-                <w:color w:val="000000"/>
-              </w:rPr>
-            </w:pPr>
-          </w:p>
-        </w:tc>
-        <w:tc>
-          <w:tcPr>
-            <w:tcW w:w="1041" w:type="dxa"/>
-            <w:noWrap/>
-          </w:tcPr>
-          <w:p>
-            <w:pPr>
-              <w:rPr>
-                <w:rFonts w:eastAsia="Times New Roman" w:cs="Times New Roman"/>
-              </w:rPr>
-            </w:pPr>
-          </w:p>
-        </w:tc>
-        <w:tc>
-          <w:tcPr>
-            <w:tcW w:w="7419" w:type="dxa"/>
-            <w:noWrap/>
-          </w:tcPr>
-          <w:p>
-            <w:pPr>
-              <w:rPr>
-                <w:rFonts w:eastAsia="Times New Roman" w:cs="Times New Roman"/>
-                <w:strike/>
-                <w:color w:val="000000"/>
-                <w:highlight w:val="green"/>
-              </w:rPr>
-            </w:pPr>
-            <w:r>
-              <w:rPr>
-                <w:rFonts w:eastAsia="Times New Roman" w:cs="Times New Roman"/>
-                <w:strike/>
-                <w:color w:val="000000"/>
-                <w:highlight w:val="green"/>
-              </w:rPr>
-              <w:t>Increasing Fund increases also Remaining fund</w:t>
-            </w:r>
-          </w:p>
-        </w:tc>
-      </w:tr>
-      <w:tr>
-        <w:trPr>
-          <w:trHeight w:val="300"/>
-        </w:trPr>
-        <w:tc>
-          <w:tcPr>
-            <w:tcW w:w="222" w:type="dxa"/>
-            <w:noWrap/>
-          </w:tcPr>
-          <w:p>
-            <w:pPr>
-              <w:rPr>
-                <w:rFonts w:eastAsia="Times New Roman" w:cs="Times New Roman"/>
-                <w:color w:val="000000"/>
-              </w:rPr>
-            </w:pPr>
-          </w:p>
-        </w:tc>
-        <w:tc>
-          <w:tcPr>
-            <w:tcW w:w="1041" w:type="dxa"/>
-            <w:noWrap/>
-          </w:tcPr>
-          <w:p>
-            <w:pPr>
-              <w:rPr>
-                <w:rFonts w:eastAsia="Times New Roman" w:cs="Times New Roman"/>
-              </w:rPr>
-            </w:pPr>
-          </w:p>
-        </w:tc>
-        <w:tc>
-          <w:tcPr>
-            <w:tcW w:w="7419" w:type="dxa"/>
-            <w:noWrap/>
-          </w:tcPr>
-          <w:p>
-            <w:pPr>
-              <w:rPr>
-                <w:rFonts w:eastAsia="Times New Roman" w:cs="Times New Roman"/>
-                <w:strike/>
-                <w:color w:val="000000"/>
-                <w:highlight w:val="green"/>
-              </w:rPr>
-            </w:pPr>
-            <w:r>
-              <w:rPr>
-                <w:rFonts w:eastAsia="Times New Roman" w:cs="Times New Roman"/>
-                <w:strike/>
-                <w:color w:val="000000"/>
-                <w:highlight w:val="green"/>
-              </w:rPr>
-              <w:t>Axios Interceptors</w:t>
-            </w:r>
-          </w:p>
-        </w:tc>
-      </w:tr>
-      <w:tr>
-        <w:trPr>
-          <w:trHeight w:val="300"/>
-        </w:trPr>
-        <w:tc>
-          <w:tcPr>
-            <w:tcW w:w="222" w:type="dxa"/>
-            <w:noWrap/>
-          </w:tcPr>
-          <w:p>
-            <w:pPr>
-              <w:rPr>
-                <w:rFonts w:eastAsia="Times New Roman" w:cs="Times New Roman"/>
-                <w:color w:val="000000"/>
-              </w:rPr>
-            </w:pPr>
-          </w:p>
-        </w:tc>
-        <w:tc>
-          <w:tcPr>
-            <w:tcW w:w="1041" w:type="dxa"/>
-            <w:noWrap/>
-          </w:tcPr>
-          <w:p>
-            <w:pPr>
-              <w:rPr>
-                <w:rFonts w:eastAsia="Times New Roman" w:cs="Times New Roman"/>
-              </w:rPr>
-            </w:pPr>
-          </w:p>
-        </w:tc>
-        <w:tc>
-          <w:tcPr>
-            <w:tcW w:w="7419" w:type="dxa"/>
-            <w:noWrap/>
-          </w:tcPr>
-          <w:p>
-            <w:pPr>
-              <w:rPr>
-                <w:rFonts w:eastAsia="Times New Roman" w:cs="Times New Roman"/>
-                <w:color w:val="000000"/>
-                <w:highlight w:val="yellow"/>
-              </w:rPr>
-            </w:pPr>
-            <w:r>
-              <w:rPr>
-                <w:rFonts w:eastAsia="Times New Roman" w:cs="Times New Roman"/>
-                <w:color w:val="000000"/>
-                <w:highlight w:val="yellow"/>
-              </w:rPr>
-              <w:t>Permissions</w:t>
-            </w:r>
-          </w:p>
-        </w:tc>
-      </w:tr>
-      <w:tr>
-        <w:trPr>
-          <w:trHeight w:val="300"/>
-        </w:trPr>
-        <w:tc>
-          <w:tcPr>
-            <w:tcW w:w="222" w:type="dxa"/>
-            <w:noWrap/>
-          </w:tcPr>
-          <w:p>
-            <w:pPr>
-              <w:rPr>
-                <w:rFonts w:eastAsia="Times New Roman" w:cs="Times New Roman"/>
-                <w:color w:val="000000"/>
-              </w:rPr>
-            </w:pPr>
-          </w:p>
-        </w:tc>
-        <w:tc>
-          <w:tcPr>
-            <w:tcW w:w="1041" w:type="dxa"/>
-            <w:noWrap/>
-          </w:tcPr>
-          <w:p>
-            <w:pPr>
-              <w:rPr>
-                <w:rFonts w:eastAsia="Times New Roman" w:cs="Times New Roman"/>
-              </w:rPr>
-            </w:pPr>
-          </w:p>
-        </w:tc>
-        <w:tc>
-          <w:tcPr>
-            <w:tcW w:w="7419" w:type="dxa"/>
-            <w:noWrap/>
-          </w:tcPr>
-          <w:p>
-            <w:pPr>
-              <w:rPr>
-                <w:rFonts w:eastAsia="Times New Roman" w:cs="Times New Roman"/>
-                <w:color w:val="000000"/>
-                <w:highlight w:val="red"/>
-              </w:rPr>
-            </w:pPr>
-            <w:r>
-              <w:rPr>
-                <w:rFonts w:eastAsia="Times New Roman" w:cs="Times New Roman"/>
-                <w:color w:val="000000"/>
-                <w:highlight w:val="red"/>
-              </w:rPr>
-              <w:t>Update standard User modules</w:t>
-            </w:r>
-          </w:p>
-        </w:tc>
-      </w:tr>
-      <w:tr>
-        <w:trPr>
-          <w:trHeight w:val="300"/>
-        </w:trPr>
-        <w:tc>
-          <w:tcPr>
-            <w:tcW w:w="222" w:type="dxa"/>
-            <w:noWrap/>
-          </w:tcPr>
-          <w:p>
-            <w:pPr>
-              <w:rPr>
-                <w:rFonts w:eastAsia="Times New Roman" w:cs="Times New Roman"/>
-                <w:color w:val="000000"/>
-              </w:rPr>
-            </w:pPr>
-          </w:p>
-        </w:tc>
-        <w:tc>
-          <w:tcPr>
-            <w:tcW w:w="1041" w:type="dxa"/>
-            <w:noWrap/>
-          </w:tcPr>
-          <w:p>
-            <w:pPr>
-              <w:rPr>
-                <w:rFonts w:eastAsia="Times New Roman" w:cs="Times New Roman"/>
-              </w:rPr>
-            </w:pPr>
-          </w:p>
-        </w:tc>
-        <w:tc>
-          <w:tcPr>
-            <w:tcW w:w="7419" w:type="dxa"/>
-            <w:noWrap/>
-          </w:tcPr>
-          <w:p>
-            <w:pPr>
-              <w:rPr>
-                <w:rFonts w:eastAsia="Times New Roman" w:cs="Times New Roman"/>
-                <w:color w:val="000000"/>
-                <w:highlight w:val="red"/>
-              </w:rPr>
-            </w:pPr>
-            <w:r>
-              <w:rPr>
-                <w:rFonts w:eastAsia="Times New Roman" w:cs="Times New Roman"/>
-                <w:color w:val="000000"/>
-                <w:highlight w:val="red"/>
-              </w:rPr>
-              <w:t>User Validations</w:t>
-            </w:r>
-          </w:p>
-        </w:tc>
-      </w:tr>
-      <w:tr>
-        <w:trPr>
-          <w:trHeight w:val="300"/>
-        </w:trPr>
-        <w:tc>
-          <w:tcPr>
-            <w:tcW w:w="222" w:type="dxa"/>
-            <w:noWrap/>
-          </w:tcPr>
-          <w:p>
-            <w:pPr>
-              <w:rPr>
-                <w:rFonts w:eastAsia="Times New Roman" w:cs="Times New Roman"/>
-                <w:color w:val="000000"/>
-              </w:rPr>
-            </w:pPr>
-          </w:p>
-        </w:tc>
-        <w:tc>
-          <w:tcPr>
-            <w:tcW w:w="1041" w:type="dxa"/>
-            <w:noWrap/>
-          </w:tcPr>
-          <w:p>
-            <w:pPr>
-              <w:rPr>
-                <w:rFonts w:eastAsia="Times New Roman" w:cs="Times New Roman"/>
-              </w:rPr>
-            </w:pPr>
-          </w:p>
-        </w:tc>
-        <w:tc>
-          <w:tcPr>
-            <w:tcW w:w="7419" w:type="dxa"/>
-            <w:noWrap/>
-          </w:tcPr>
-          <w:p>
-            <w:pPr>
-              <w:rPr>
-                <w:rFonts w:eastAsia="Times New Roman" w:cs="Times New Roman"/>
-                <w:color w:val="000000"/>
-                <w:highlight w:val="red"/>
-              </w:rPr>
-            </w:pPr>
-            <w:r>
-              <w:rPr>
-                <w:rFonts w:eastAsia="Times New Roman" w:cs="Times New Roman"/>
-                <w:color w:val="000000"/>
-                <w:highlight w:val="red"/>
-              </w:rPr>
-              <w:t>Dashboard display for Payment amount</w:t>
             </w:r>
             <w:bookmarkStart w:id="0" w:name="_GoBack"/>
             <w:bookmarkEnd w:id="0"/>
-            <w:r>
+          </w:p>
+        </w:tc>
+      </w:tr>
+      <w:tr>
+        <w:trPr>
+          <w:trHeight w:val="300"/>
+        </w:trPr>
+        <w:tc>
+          <w:tcPr>
+            <w:tcW w:w="222" w:type="dxa"/>
+            <w:noWrap/>
+          </w:tcPr>
+          <w:p>
+            <w:pPr>
+              <w:rPr>
+                <w:rFonts w:eastAsia="Times New Roman" w:cs="Times New Roman"/>
+                <w:color w:val="000000"/>
+              </w:rPr>
+            </w:pPr>
+          </w:p>
+        </w:tc>
+        <w:tc>
+          <w:tcPr>
+            <w:tcW w:w="1041" w:type="dxa"/>
+            <w:noWrap/>
+          </w:tcPr>
+          <w:p>
+            <w:pPr>
+              <w:rPr>
+                <w:rFonts w:eastAsia="Times New Roman" w:cs="Times New Roman"/>
+              </w:rPr>
+            </w:pPr>
+          </w:p>
+        </w:tc>
+        <w:tc>
+          <w:tcPr>
+            <w:tcW w:w="7419" w:type="dxa"/>
+            <w:noWrap/>
+          </w:tcPr>
+          <w:p>
+            <w:pPr>
+              <w:rPr>
+                <w:rFonts w:eastAsia="Times New Roman" w:cs="Times New Roman"/>
+                <w:strike/>
+                <w:color w:val="000000"/>
+                <w:highlight w:val="green"/>
+              </w:rPr>
+            </w:pPr>
+            <w:r>
+              <w:rPr>
+                <w:rFonts w:eastAsia="Times New Roman" w:cs="Times New Roman"/>
+                <w:strike/>
+                <w:color w:val="000000"/>
+                <w:highlight w:val="green"/>
+              </w:rPr>
+              <w:t>Return Error Pages</w:t>
+            </w:r>
+          </w:p>
+        </w:tc>
+      </w:tr>
+      <w:tr>
+        <w:trPr>
+          <w:trHeight w:val="300"/>
+        </w:trPr>
+        <w:tc>
+          <w:tcPr>
+            <w:tcW w:w="222" w:type="dxa"/>
+            <w:noWrap/>
+          </w:tcPr>
+          <w:p>
+            <w:pPr>
+              <w:rPr>
+                <w:rFonts w:eastAsia="Times New Roman" w:cs="Times New Roman"/>
+                <w:color w:val="000000"/>
+              </w:rPr>
+            </w:pPr>
+          </w:p>
+        </w:tc>
+        <w:tc>
+          <w:tcPr>
+            <w:tcW w:w="1041" w:type="dxa"/>
+            <w:noWrap/>
+          </w:tcPr>
+          <w:p>
+            <w:pPr>
+              <w:rPr>
+                <w:rFonts w:eastAsia="Times New Roman" w:cs="Times New Roman"/>
+              </w:rPr>
+            </w:pPr>
+          </w:p>
+        </w:tc>
+        <w:tc>
+          <w:tcPr>
+            <w:tcW w:w="7419" w:type="dxa"/>
+            <w:noWrap/>
+          </w:tcPr>
+          <w:p>
+            <w:pPr>
               <w:rPr>
                 <w:rFonts w:eastAsia="Times New Roman" w:cs="Times New Roman"/>
                 <w:color w:val="000000"/>
                 <w:highlight w:val="red"/>
               </w:rPr>
-              <w:t xml:space="preserve"> to receive</w:t>
+            </w:pPr>
+            <w:r>
+              <w:rPr>
+                <w:rFonts w:eastAsia="Times New Roman" w:cs="Times New Roman"/>
+                <w:color w:val="000000"/>
+                <w:highlight w:val="red"/>
+              </w:rPr>
+              <w:t>Backend Validation</w:t>
+            </w:r>
+          </w:p>
+        </w:tc>
+      </w:tr>
+      <w:tr>
+        <w:trPr>
+          <w:trHeight w:val="300"/>
+        </w:trPr>
+        <w:tc>
+          <w:tcPr>
+            <w:tcW w:w="222" w:type="dxa"/>
+            <w:noWrap/>
+          </w:tcPr>
+          <w:p>
+            <w:pPr>
+              <w:rPr>
+                <w:rFonts w:eastAsia="Times New Roman" w:cs="Times New Roman"/>
+                <w:color w:val="000000"/>
+              </w:rPr>
+            </w:pPr>
+          </w:p>
+        </w:tc>
+        <w:tc>
+          <w:tcPr>
+            <w:tcW w:w="1041" w:type="dxa"/>
+            <w:noWrap/>
+          </w:tcPr>
+          <w:p>
+            <w:pPr>
+              <w:rPr>
+                <w:rFonts w:eastAsia="Times New Roman" w:cs="Times New Roman"/>
+              </w:rPr>
+            </w:pPr>
+          </w:p>
+        </w:tc>
+        <w:tc>
+          <w:tcPr>
+            <w:tcW w:w="7419" w:type="dxa"/>
+            <w:noWrap/>
+          </w:tcPr>
+          <w:p>
+            <w:pPr>
+              <w:rPr>
+                <w:rFonts w:eastAsia="Times New Roman" w:cs="Times New Roman"/>
+                <w:strike/>
+                <w:color w:val="000000"/>
+                <w:highlight w:val="green"/>
+              </w:rPr>
+            </w:pPr>
+            <w:r>
+              <w:rPr>
+                <w:rFonts w:eastAsia="Times New Roman" w:cs="Times New Roman"/>
+                <w:strike/>
+                <w:color w:val="000000"/>
+                <w:highlight w:val="green"/>
+              </w:rPr>
+              <w:t>Increasing Fund increases also Remaining fund</w:t>
+            </w:r>
+          </w:p>
+        </w:tc>
+      </w:tr>
+      <w:tr>
+        <w:trPr>
+          <w:trHeight w:val="300"/>
+        </w:trPr>
+        <w:tc>
+          <w:tcPr>
+            <w:tcW w:w="222" w:type="dxa"/>
+            <w:noWrap/>
+          </w:tcPr>
+          <w:p>
+            <w:pPr>
+              <w:rPr>
+                <w:rFonts w:eastAsia="Times New Roman" w:cs="Times New Roman"/>
+                <w:color w:val="000000"/>
+              </w:rPr>
+            </w:pPr>
+          </w:p>
+        </w:tc>
+        <w:tc>
+          <w:tcPr>
+            <w:tcW w:w="1041" w:type="dxa"/>
+            <w:noWrap/>
+          </w:tcPr>
+          <w:p>
+            <w:pPr>
+              <w:rPr>
+                <w:rFonts w:eastAsia="Times New Roman" w:cs="Times New Roman"/>
+              </w:rPr>
+            </w:pPr>
+          </w:p>
+        </w:tc>
+        <w:tc>
+          <w:tcPr>
+            <w:tcW w:w="7419" w:type="dxa"/>
+            <w:noWrap/>
+          </w:tcPr>
+          <w:p>
+            <w:pPr>
+              <w:rPr>
+                <w:rFonts w:eastAsia="Times New Roman" w:cs="Times New Roman"/>
+                <w:strike/>
+                <w:color w:val="000000"/>
+                <w:highlight w:val="green"/>
+              </w:rPr>
+            </w:pPr>
+            <w:proofErr w:type="spellStart"/>
+            <w:r>
+              <w:rPr>
+                <w:rFonts w:eastAsia="Times New Roman" w:cs="Times New Roman"/>
+                <w:strike/>
+                <w:color w:val="000000"/>
+                <w:highlight w:val="green"/>
+              </w:rPr>
+              <w:t>Axios</w:t>
+            </w:r>
+            <w:proofErr w:type="spellEnd"/>
+            <w:r>
+              <w:rPr>
+                <w:rFonts w:eastAsia="Times New Roman" w:cs="Times New Roman"/>
+                <w:strike/>
+                <w:color w:val="000000"/>
+                <w:highlight w:val="green"/>
+              </w:rPr>
+              <w:t xml:space="preserve"> Interceptors</w:t>
+            </w:r>
+          </w:p>
+        </w:tc>
+      </w:tr>
+      <w:tr>
+        <w:trPr>
+          <w:trHeight w:val="300"/>
+        </w:trPr>
+        <w:tc>
+          <w:tcPr>
+            <w:tcW w:w="222" w:type="dxa"/>
+            <w:noWrap/>
+          </w:tcPr>
+          <w:p>
+            <w:pPr>
+              <w:rPr>
+                <w:rFonts w:eastAsia="Times New Roman" w:cs="Times New Roman"/>
+                <w:color w:val="000000"/>
+              </w:rPr>
+            </w:pPr>
+          </w:p>
+        </w:tc>
+        <w:tc>
+          <w:tcPr>
+            <w:tcW w:w="1041" w:type="dxa"/>
+            <w:noWrap/>
+          </w:tcPr>
+          <w:p>
+            <w:pPr>
+              <w:rPr>
+                <w:rFonts w:eastAsia="Times New Roman" w:cs="Times New Roman"/>
+              </w:rPr>
+            </w:pPr>
+          </w:p>
+        </w:tc>
+        <w:tc>
+          <w:tcPr>
+            <w:tcW w:w="7419" w:type="dxa"/>
+            <w:noWrap/>
+          </w:tcPr>
+          <w:p>
+            <w:pPr>
+              <w:rPr>
+                <w:rFonts w:eastAsia="Times New Roman" w:cs="Times New Roman"/>
+                <w:color w:val="000000"/>
+                <w:highlight w:val="yellow"/>
+              </w:rPr>
+            </w:pPr>
+            <w:r>
+              <w:rPr>
+                <w:rFonts w:eastAsia="Times New Roman" w:cs="Times New Roman"/>
+                <w:color w:val="000000"/>
+                <w:highlight w:val="yellow"/>
+              </w:rPr>
+              <w:t>Permissions</w:t>
+            </w:r>
+          </w:p>
+        </w:tc>
+      </w:tr>
+      <w:tr>
+        <w:trPr>
+          <w:trHeight w:val="300"/>
+        </w:trPr>
+        <w:tc>
+          <w:tcPr>
+            <w:tcW w:w="222" w:type="dxa"/>
+            <w:noWrap/>
+          </w:tcPr>
+          <w:p>
+            <w:pPr>
+              <w:rPr>
+                <w:rFonts w:eastAsia="Times New Roman" w:cs="Times New Roman"/>
+                <w:color w:val="000000"/>
+              </w:rPr>
+            </w:pPr>
+          </w:p>
+        </w:tc>
+        <w:tc>
+          <w:tcPr>
+            <w:tcW w:w="1041" w:type="dxa"/>
+            <w:noWrap/>
+          </w:tcPr>
+          <w:p>
+            <w:pPr>
+              <w:rPr>
+                <w:rFonts w:eastAsia="Times New Roman" w:cs="Times New Roman"/>
+              </w:rPr>
+            </w:pPr>
+          </w:p>
+        </w:tc>
+        <w:tc>
+          <w:tcPr>
+            <w:tcW w:w="7419" w:type="dxa"/>
+            <w:noWrap/>
+          </w:tcPr>
+          <w:p>
+            <w:pPr>
+              <w:rPr>
+                <w:rFonts w:eastAsia="Times New Roman" w:cs="Times New Roman"/>
+                <w:color w:val="000000"/>
+                <w:highlight w:val="red"/>
+              </w:rPr>
+            </w:pPr>
+            <w:r>
+              <w:rPr>
+                <w:rFonts w:eastAsia="Times New Roman" w:cs="Times New Roman"/>
+                <w:color w:val="000000"/>
+                <w:highlight w:val="red"/>
+              </w:rPr>
+              <w:t>Update standard User modules</w:t>
+            </w:r>
+          </w:p>
+        </w:tc>
+      </w:tr>
+      <w:tr>
+        <w:trPr>
+          <w:trHeight w:val="300"/>
+        </w:trPr>
+        <w:tc>
+          <w:tcPr>
+            <w:tcW w:w="222" w:type="dxa"/>
+            <w:noWrap/>
+          </w:tcPr>
+          <w:p>
+            <w:pPr>
+              <w:rPr>
+                <w:rFonts w:eastAsia="Times New Roman" w:cs="Times New Roman"/>
+                <w:color w:val="000000"/>
+              </w:rPr>
+            </w:pPr>
+          </w:p>
+        </w:tc>
+        <w:tc>
+          <w:tcPr>
+            <w:tcW w:w="1041" w:type="dxa"/>
+            <w:noWrap/>
+          </w:tcPr>
+          <w:p>
+            <w:pPr>
+              <w:rPr>
+                <w:rFonts w:eastAsia="Times New Roman" w:cs="Times New Roman"/>
+              </w:rPr>
+            </w:pPr>
+          </w:p>
+        </w:tc>
+        <w:tc>
+          <w:tcPr>
+            <w:tcW w:w="7419" w:type="dxa"/>
+            <w:noWrap/>
+          </w:tcPr>
+          <w:p>
+            <w:pPr>
+              <w:rPr>
+                <w:rFonts w:eastAsia="Times New Roman" w:cs="Times New Roman"/>
+                <w:color w:val="000000"/>
+                <w:highlight w:val="red"/>
+              </w:rPr>
+            </w:pPr>
+            <w:r>
+              <w:rPr>
+                <w:rFonts w:eastAsia="Times New Roman" w:cs="Times New Roman"/>
+                <w:color w:val="000000"/>
+                <w:highlight w:val="red"/>
+              </w:rPr>
+              <w:t>User Validations</w:t>
+            </w:r>
+          </w:p>
+        </w:tc>
+      </w:tr>
+      <w:tr>
+        <w:trPr>
+          <w:trHeight w:val="300"/>
+        </w:trPr>
+        <w:tc>
+          <w:tcPr>
+            <w:tcW w:w="222" w:type="dxa"/>
+            <w:noWrap/>
+          </w:tcPr>
+          <w:p>
+            <w:pPr>
+              <w:rPr>
+                <w:rFonts w:eastAsia="Times New Roman" w:cs="Times New Roman"/>
+                <w:color w:val="000000"/>
+              </w:rPr>
+            </w:pPr>
+          </w:p>
+        </w:tc>
+        <w:tc>
+          <w:tcPr>
+            <w:tcW w:w="1041" w:type="dxa"/>
+            <w:noWrap/>
+          </w:tcPr>
+          <w:p>
+            <w:pPr>
+              <w:rPr>
+                <w:rFonts w:eastAsia="Times New Roman" w:cs="Times New Roman"/>
+              </w:rPr>
+            </w:pPr>
+          </w:p>
+        </w:tc>
+        <w:tc>
+          <w:tcPr>
+            <w:tcW w:w="7419" w:type="dxa"/>
+            <w:noWrap/>
+          </w:tcPr>
+          <w:p>
+            <w:pPr>
+              <w:rPr>
+                <w:rFonts w:eastAsia="Times New Roman" w:cs="Times New Roman"/>
+                <w:strike/>
+                <w:color w:val="000000"/>
+                <w:highlight w:val="green"/>
+              </w:rPr>
+            </w:pPr>
+            <w:r>
+              <w:rPr>
+                <w:rFonts w:eastAsia="Times New Roman" w:cs="Times New Roman"/>
+                <w:strike/>
+                <w:color w:val="000000"/>
+                <w:highlight w:val="green"/>
+              </w:rPr>
+              <w:t>Dashboard display for Payment amount to receive</w:t>
+            </w:r>
+          </w:p>
+        </w:tc>
+      </w:tr>
+      <w:tr>
+        <w:trPr>
+          <w:trHeight w:val="300"/>
+        </w:trPr>
+        <w:tc>
+          <w:tcPr>
+            <w:tcW w:w="222" w:type="dxa"/>
+            <w:noWrap/>
+          </w:tcPr>
+          <w:p>
+            <w:pPr>
+              <w:rPr>
+                <w:rFonts w:eastAsia="Times New Roman" w:cs="Times New Roman"/>
+                <w:color w:val="000000"/>
+              </w:rPr>
+            </w:pPr>
+          </w:p>
+        </w:tc>
+        <w:tc>
+          <w:tcPr>
+            <w:tcW w:w="1041" w:type="dxa"/>
+            <w:noWrap/>
+          </w:tcPr>
+          <w:p>
+            <w:pPr>
+              <w:rPr>
+                <w:rFonts w:eastAsia="Times New Roman" w:cs="Times New Roman"/>
+              </w:rPr>
+            </w:pPr>
+          </w:p>
+        </w:tc>
+        <w:tc>
+          <w:tcPr>
+            <w:tcW w:w="7419" w:type="dxa"/>
+            <w:noWrap/>
+          </w:tcPr>
+          <w:p>
+            <w:pPr>
+              <w:rPr>
+                <w:rFonts w:eastAsia="Times New Roman" w:cs="Times New Roman"/>
+                <w:color w:val="000000"/>
+                <w:highlight w:val="red"/>
+              </w:rPr>
+            </w:pPr>
+            <w:r>
+              <w:rPr>
+                <w:rFonts w:eastAsia="Times New Roman" w:cs="Times New Roman"/>
+                <w:color w:val="000000"/>
+                <w:highlight w:val="red"/>
+              </w:rPr>
+              <w:t>Group / categorize permissions</w:t>
+            </w:r>
+          </w:p>
+        </w:tc>
+      </w:tr>
+      <w:tr>
+        <w:trPr>
+          <w:trHeight w:val="300"/>
+        </w:trPr>
+        <w:tc>
+          <w:tcPr>
+            <w:tcW w:w="222" w:type="dxa"/>
+            <w:noWrap/>
+          </w:tcPr>
+          <w:p>
+            <w:pPr>
+              <w:rPr>
+                <w:rFonts w:eastAsia="Times New Roman" w:cs="Times New Roman"/>
+                <w:color w:val="000000"/>
+              </w:rPr>
+            </w:pPr>
+          </w:p>
+        </w:tc>
+        <w:tc>
+          <w:tcPr>
+            <w:tcW w:w="1041" w:type="dxa"/>
+            <w:noWrap/>
+          </w:tcPr>
+          <w:p>
+            <w:pPr>
+              <w:rPr>
+                <w:rFonts w:eastAsia="Times New Roman" w:cs="Times New Roman"/>
+              </w:rPr>
+            </w:pPr>
+          </w:p>
+        </w:tc>
+        <w:tc>
+          <w:tcPr>
+            <w:tcW w:w="7419" w:type="dxa"/>
+            <w:noWrap/>
+          </w:tcPr>
+          <w:p>
+            <w:pPr>
+              <w:rPr>
+                <w:rFonts w:eastAsia="Times New Roman" w:cs="Times New Roman"/>
+                <w:color w:val="000000"/>
+                <w:highlight w:val="red"/>
+              </w:rPr>
+            </w:pPr>
+            <w:r>
+              <w:rPr>
+                <w:rFonts w:eastAsia="Times New Roman" w:cs="Times New Roman"/>
+                <w:color w:val="000000"/>
+                <w:highlight w:val="red"/>
+              </w:rPr>
+              <w:t>Remove Allowed Expense types setting on Employee module</w:t>
+            </w:r>
+            <w:r>
+              <w:rPr>
+                <w:rFonts w:eastAsia="Times New Roman" w:cs="Times New Roman"/>
+                <w:color w:val="000000"/>
+                <w:highlight w:val="red"/>
+              </w:rPr>
+              <w:t xml:space="preserve"> and transfer to Settings module</w:t>
+            </w:r>
+          </w:p>
+        </w:tc>
+      </w:tr>
+      <w:tr>
+        <w:trPr>
+          <w:trHeight w:val="300"/>
+        </w:trPr>
+        <w:tc>
+          <w:tcPr>
+            <w:tcW w:w="222" w:type="dxa"/>
+            <w:noWrap/>
+          </w:tcPr>
+          <w:p>
+            <w:pPr>
+              <w:rPr>
+                <w:rFonts w:eastAsia="Times New Roman" w:cs="Times New Roman"/>
+                <w:color w:val="000000"/>
+              </w:rPr>
+            </w:pPr>
+          </w:p>
+        </w:tc>
+        <w:tc>
+          <w:tcPr>
+            <w:tcW w:w="1041" w:type="dxa"/>
+            <w:noWrap/>
+          </w:tcPr>
+          <w:p>
+            <w:pPr>
+              <w:rPr>
+                <w:rFonts w:eastAsia="Times New Roman" w:cs="Times New Roman"/>
+              </w:rPr>
+            </w:pPr>
+          </w:p>
+        </w:tc>
+        <w:tc>
+          <w:tcPr>
+            <w:tcW w:w="7419" w:type="dxa"/>
+            <w:noWrap/>
+          </w:tcPr>
+          <w:p>
+            <w:pPr>
+              <w:rPr>
+                <w:rFonts w:eastAsia="Times New Roman" w:cs="Times New Roman"/>
+                <w:strike/>
+                <w:color w:val="000000"/>
+                <w:highlight w:val="green"/>
+              </w:rPr>
+            </w:pPr>
+            <w:r>
+              <w:rPr>
+                <w:rFonts w:eastAsia="Times New Roman" w:cs="Times New Roman"/>
+                <w:strike/>
+                <w:color w:val="000000"/>
+                <w:highlight w:val="green"/>
+              </w:rPr>
+              <w:t>Error on generating codes</w:t>
+            </w:r>
+          </w:p>
+        </w:tc>
+      </w:tr>
+      <w:tr>
+        <w:trPr>
+          <w:trHeight w:val="300"/>
+        </w:trPr>
+        <w:tc>
+          <w:tcPr>
+            <w:tcW w:w="222" w:type="dxa"/>
+            <w:noWrap/>
+          </w:tcPr>
+          <w:p>
+            <w:pPr>
+              <w:rPr>
+                <w:rFonts w:eastAsia="Times New Roman" w:cs="Times New Roman"/>
+                <w:color w:val="000000"/>
+              </w:rPr>
+            </w:pPr>
+          </w:p>
+        </w:tc>
+        <w:tc>
+          <w:tcPr>
+            <w:tcW w:w="1041" w:type="dxa"/>
+            <w:noWrap/>
+          </w:tcPr>
+          <w:p>
+            <w:pPr>
+              <w:rPr>
+                <w:rFonts w:eastAsia="Times New Roman" w:cs="Times New Roman"/>
+              </w:rPr>
+            </w:pPr>
+          </w:p>
+        </w:tc>
+        <w:tc>
+          <w:tcPr>
+            <w:tcW w:w="7419" w:type="dxa"/>
+            <w:noWrap/>
+          </w:tcPr>
+          <w:p>
+            <w:pPr>
+              <w:rPr>
+                <w:rFonts w:eastAsia="Times New Roman" w:cs="Times New Roman"/>
+                <w:strike/>
+                <w:color w:val="000000"/>
+                <w:highlight w:val="green"/>
+              </w:rPr>
+            </w:pPr>
+            <w:r>
+              <w:rPr>
+                <w:rFonts w:eastAsia="Times New Roman" w:cs="Times New Roman"/>
+                <w:strike/>
+                <w:color w:val="000000"/>
+                <w:highlight w:val="green"/>
+              </w:rPr>
+              <w:t>No View in Payment</w:t>
+            </w:r>
+          </w:p>
+        </w:tc>
+      </w:tr>
+      <w:tr>
+        <w:trPr>
+          <w:trHeight w:val="300"/>
+        </w:trPr>
+        <w:tc>
+          <w:tcPr>
+            <w:tcW w:w="222" w:type="dxa"/>
+            <w:noWrap/>
+          </w:tcPr>
+          <w:p>
+            <w:pPr>
+              <w:rPr>
+                <w:rFonts w:eastAsia="Times New Roman" w:cs="Times New Roman"/>
+                <w:color w:val="000000"/>
+              </w:rPr>
+            </w:pPr>
+          </w:p>
+        </w:tc>
+        <w:tc>
+          <w:tcPr>
+            <w:tcW w:w="1041" w:type="dxa"/>
+            <w:noWrap/>
+          </w:tcPr>
+          <w:p>
+            <w:pPr>
+              <w:rPr>
+                <w:rFonts w:eastAsia="Times New Roman" w:cs="Times New Roman"/>
+              </w:rPr>
+            </w:pPr>
+          </w:p>
+        </w:tc>
+        <w:tc>
+          <w:tcPr>
+            <w:tcW w:w="7419" w:type="dxa"/>
+            <w:noWrap/>
+          </w:tcPr>
+          <w:p>
+            <w:pPr>
+              <w:rPr>
+                <w:rFonts w:eastAsia="Times New Roman" w:cs="Times New Roman"/>
+                <w:strike/>
+                <w:color w:val="000000"/>
+                <w:highlight w:val="green"/>
+              </w:rPr>
+            </w:pPr>
+            <w:r>
+              <w:rPr>
+                <w:rFonts w:eastAsia="Times New Roman" w:cs="Times New Roman"/>
+                <w:strike/>
+                <w:color w:val="000000"/>
+                <w:highlight w:val="green"/>
+              </w:rPr>
+              <w:t>Remove Delete in activity logs</w:t>
+            </w:r>
+          </w:p>
+        </w:tc>
+      </w:tr>
+      <w:tr>
+        <w:trPr>
+          <w:trHeight w:val="300"/>
+        </w:trPr>
+        <w:tc>
+          <w:tcPr>
+            <w:tcW w:w="222" w:type="dxa"/>
+            <w:noWrap/>
+          </w:tcPr>
+          <w:p>
+            <w:pPr>
+              <w:rPr>
+                <w:rFonts w:eastAsia="Times New Roman" w:cs="Times New Roman"/>
+                <w:color w:val="000000"/>
+              </w:rPr>
+            </w:pPr>
+          </w:p>
+        </w:tc>
+        <w:tc>
+          <w:tcPr>
+            <w:tcW w:w="1041" w:type="dxa"/>
+            <w:noWrap/>
+          </w:tcPr>
+          <w:p>
+            <w:pPr>
+              <w:rPr>
+                <w:rFonts w:eastAsia="Times New Roman" w:cs="Times New Roman"/>
+              </w:rPr>
+            </w:pPr>
+          </w:p>
+        </w:tc>
+        <w:tc>
+          <w:tcPr>
+            <w:tcW w:w="7419" w:type="dxa"/>
+            <w:noWrap/>
+          </w:tcPr>
+          <w:p>
+            <w:pPr>
+              <w:rPr>
+                <w:rFonts w:eastAsia="Times New Roman" w:cs="Times New Roman"/>
+                <w:color w:val="000000"/>
+                <w:highlight w:val="red"/>
+              </w:rPr>
+            </w:pPr>
+            <w:proofErr w:type="spellStart"/>
+            <w:r>
+              <w:rPr>
+                <w:rFonts w:eastAsia="Times New Roman" w:cs="Times New Roman"/>
+                <w:color w:val="000000"/>
+                <w:highlight w:val="red"/>
+              </w:rPr>
+              <w:t>Laravel</w:t>
+            </w:r>
+            <w:proofErr w:type="spellEnd"/>
+            <w:r>
+              <w:rPr>
+                <w:rFonts w:eastAsia="Times New Roman" w:cs="Times New Roman"/>
+                <w:color w:val="000000"/>
+                <w:highlight w:val="red"/>
+              </w:rPr>
+              <w:t xml:space="preserve"> Export to Excel</w:t>
+            </w:r>
+          </w:p>
+        </w:tc>
+      </w:tr>
+      <w:tr>
+        <w:trPr>
+          <w:trHeight w:val="300"/>
+        </w:trPr>
+        <w:tc>
+          <w:tcPr>
+            <w:tcW w:w="222" w:type="dxa"/>
+            <w:noWrap/>
+          </w:tcPr>
+          <w:p>
+            <w:pPr>
+              <w:rPr>
+                <w:rFonts w:eastAsia="Times New Roman" w:cs="Times New Roman"/>
+                <w:color w:val="000000"/>
+              </w:rPr>
+            </w:pPr>
+          </w:p>
+        </w:tc>
+        <w:tc>
+          <w:tcPr>
+            <w:tcW w:w="1041" w:type="dxa"/>
+            <w:noWrap/>
+          </w:tcPr>
+          <w:p>
+            <w:pPr>
+              <w:rPr>
+                <w:rFonts w:eastAsia="Times New Roman" w:cs="Times New Roman"/>
+              </w:rPr>
+            </w:pPr>
+          </w:p>
+        </w:tc>
+        <w:tc>
+          <w:tcPr>
+            <w:tcW w:w="7419" w:type="dxa"/>
+            <w:noWrap/>
+          </w:tcPr>
+          <w:p>
+            <w:pPr>
+              <w:rPr>
+                <w:rFonts w:eastAsia="Times New Roman" w:cs="Times New Roman"/>
+                <w:strike/>
+                <w:color w:val="000000"/>
+                <w:highlight w:val="green"/>
+              </w:rPr>
+            </w:pPr>
+            <w:r>
+              <w:rPr>
+                <w:rFonts w:eastAsia="Times New Roman" w:cs="Times New Roman"/>
+                <w:strike/>
+                <w:color w:val="000000"/>
+                <w:highlight w:val="green"/>
+              </w:rPr>
+              <w:t>Payment Activity Logs</w:t>
             </w:r>
           </w:p>
         </w:tc>
@@ -4622,7 +5084,6 @@
     </w:tbl>
     <w:p>
       <w:r>
-        <w:lastRenderedPageBreak/>
         <w:tab/>
       </w:r>
     </w:p>

</xml_diff>